<commit_message>
adding fallback controller for circuit breaker in gateway microservice
</commit_message>
<xml_diff>
--- a/Section-10-Making_Microservices_Resilient.docx
+++ b/Section-10-Making_Microservices_Resilient.docx
@@ -5730,13 +5730,7 @@
         <w:pStyle w:val="NoSpacing"/>
       </w:pPr>
       <w:r>
-        <w:t>But in case if you want to go with different, different properties for different, different circuit breakers,</w:t>
-      </w:r>
-      <w:r>
-        <w:t xml:space="preserve"> </w:t>
-      </w:r>
-      <w:r>
-        <w:t xml:space="preserve">then you need to use this circuit breaker name, which is </w:t>
+        <w:t xml:space="preserve">But in case if you want to go with different, different properties for different, different circuit breakers, then you need to use this circuit breaker name, which is </w:t>
       </w:r>
       <w:proofErr w:type="spellStart"/>
       <w:r>
@@ -5748,13 +5742,7 @@
       </w:r>
       <w:proofErr w:type="spellEnd"/>
       <w:r>
-        <w:t xml:space="preserve"> and mention the same</w:t>
-      </w:r>
-      <w:r>
-        <w:t xml:space="preserve"> </w:t>
-      </w:r>
-      <w:r>
-        <w:t>in the place of default.</w:t>
+        <w:t xml:space="preserve"> and mention the same in the place of default.</w:t>
       </w:r>
     </w:p>
     <w:p>
@@ -7014,6 +7002,9 @@
         <w:br/>
       </w:r>
       <w:r>
+        <w:rPr>
+          <w:noProof/>
+        </w:rPr>
         <w:drawing>
           <wp:inline distT="0" distB="0" distL="0" distR="0" wp14:anchorId="4A9C1F08" wp14:editId="4F82983F">
             <wp:extent cx="5731510" cy="2222500"/>
@@ -7077,6 +7068,9 @@
         <w:br/>
       </w:r>
       <w:r>
+        <w:rPr>
+          <w:noProof/>
+        </w:rPr>
         <w:drawing>
           <wp:inline distT="0" distB="0" distL="0" distR="0" wp14:anchorId="069A948C" wp14:editId="2056A159">
             <wp:extent cx="5731510" cy="2155825"/>
@@ -7137,6 +7131,9 @@
         <w:pStyle w:val="NoSpacing"/>
       </w:pPr>
       <w:r>
+        <w:rPr>
+          <w:noProof/>
+        </w:rPr>
         <w:drawing>
           <wp:inline distT="0" distB="0" distL="0" distR="0" wp14:anchorId="0D318DBF" wp14:editId="411782B9">
             <wp:extent cx="5645440" cy="1168460"/>
@@ -7219,6 +7216,9 @@
         <w:pStyle w:val="NoSpacing"/>
       </w:pPr>
       <w:r>
+        <w:rPr>
+          <w:noProof/>
+        </w:rPr>
         <w:lastRenderedPageBreak/>
         <w:drawing>
           <wp:inline distT="0" distB="0" distL="0" distR="0" wp14:anchorId="46464DD0" wp14:editId="021EB6EF">
@@ -7286,22 +7286,13 @@
         <w:pStyle w:val="NoSpacing"/>
       </w:pPr>
       <w:r>
-        <w:t>the accounts</w:t>
-      </w:r>
-      <w:r>
-        <w:t xml:space="preserve"> </w:t>
+        <w:t xml:space="preserve">the accounts </w:t>
       </w:r>
       <w:r>
         <w:rPr>
           <w:rStyle w:val="transcript--highlight-cue--ugvse"/>
         </w:rPr>
-        <w:t>microservice. You can see here inside the response we got the message, contact details and on call support</w:t>
-      </w:r>
-      <w:r>
-        <w:rPr>
-          <w:rStyle w:val="transcript--highlight-cue--ugvse"/>
-        </w:rPr>
-        <w:t xml:space="preserve"> </w:t>
+        <w:t xml:space="preserve">microservice. You can see here inside the response we got the message, contact details and on call support </w:t>
       </w:r>
       <w:r>
         <w:t>details.</w:t>
@@ -7318,6 +7309,9 @@
         <w:jc w:val="center"/>
       </w:pPr>
       <w:r>
+        <w:rPr>
+          <w:noProof/>
+        </w:rPr>
         <w:drawing>
           <wp:inline distT="0" distB="0" distL="0" distR="0" wp14:anchorId="72D78480" wp14:editId="0FDFCFF4">
             <wp:extent cx="4587903" cy="2765605"/>
@@ -7495,13 +7489,7 @@
         <w:rPr>
           <w:rStyle w:val="transcript--highlight-cue--ugvse"/>
         </w:rPr>
-        <w:t>Now, we can also try to understand the events that are happening behind the scenes under the circuit</w:t>
-      </w:r>
-      <w:r>
-        <w:rPr>
-          <w:rStyle w:val="transcript--highlight-cue--ugvse"/>
-        </w:rPr>
-        <w:t xml:space="preserve"> </w:t>
+        <w:t xml:space="preserve">Now, we can also try to understand the events that are happening behind the scenes under the circuit </w:t>
       </w:r>
       <w:r>
         <w:t>breaker.</w:t>
@@ -7583,6 +7571,9 @@
         <w:jc w:val="center"/>
       </w:pPr>
       <w:r>
+        <w:rPr>
+          <w:noProof/>
+        </w:rPr>
         <w:lastRenderedPageBreak/>
         <w:drawing>
           <wp:inline distT="0" distB="0" distL="0" distR="0" wp14:anchorId="7F5FC20D" wp14:editId="2C673897">
@@ -7649,6 +7640,9 @@
         <w:pStyle w:val="NoSpacing"/>
       </w:pPr>
       <w:r>
+        <w:rPr>
+          <w:noProof/>
+        </w:rPr>
         <w:drawing>
           <wp:inline distT="0" distB="0" distL="0" distR="0" wp14:anchorId="04A5A185" wp14:editId="61321F8A">
             <wp:extent cx="4540483" cy="558829"/>
@@ -7696,6 +7690,9 @@
         <w:pStyle w:val="NoSpacing"/>
       </w:pPr>
       <w:r>
+        <w:rPr>
+          <w:noProof/>
+        </w:rPr>
         <w:drawing>
           <wp:inline distT="0" distB="0" distL="0" distR="0" wp14:anchorId="4B5D0C95" wp14:editId="6D1BBF40">
             <wp:extent cx="5731510" cy="3940810"/>
@@ -7749,19 +7746,7 @@
         <w:t>,</w:t>
       </w:r>
       <w:r>
-        <w:t xml:space="preserve"> this means your circuit breaker pattern is continuously monitoring all the invocations happening to</w:t>
-      </w:r>
-      <w:r>
-        <w:t xml:space="preserve"> </w:t>
-      </w:r>
-      <w:r>
-        <w:t>your accounts</w:t>
-      </w:r>
-      <w:r>
-        <w:t xml:space="preserve"> </w:t>
-      </w:r>
-      <w:r>
-        <w:t>microservice.</w:t>
+        <w:t xml:space="preserve"> this means your circuit breaker pattern is continuously monitoring all the invocations happening to your accounts microservice.</w:t>
       </w:r>
     </w:p>
     <w:p>
@@ -7775,6 +7760,9 @@
         <w:jc w:val="center"/>
       </w:pPr>
       <w:r>
+        <w:rPr>
+          <w:noProof/>
+        </w:rPr>
         <w:lastRenderedPageBreak/>
         <w:drawing>
           <wp:inline distT="0" distB="0" distL="0" distR="0" wp14:anchorId="347F9E26" wp14:editId="187D931D">
@@ -8146,16 +8134,7 @@
         <w:pStyle w:val="NoSpacing"/>
       </w:pPr>
       <w:r>
-        <w:t>So,</w:t>
-      </w:r>
-      <w:r>
-        <w:t xml:space="preserve"> what </w:t>
-      </w:r>
-      <w:r>
-        <w:t>I am</w:t>
-      </w:r>
-      <w:r>
-        <w:t xml:space="preserve"> going to do is just to mimic the pattern of slow response.</w:t>
+        <w:t>So, what I am going to do is just to mimic the pattern of slow response.</w:t>
       </w:r>
     </w:p>
     <w:p>
@@ -8166,13 +8145,7 @@
         <w:rPr>
           <w:rStyle w:val="transcript--highlight-cue--ugvse"/>
         </w:rPr>
-        <w:t>I am</w:t>
-      </w:r>
-      <w:r>
-        <w:rPr>
-          <w:rStyle w:val="transcript--highlight-cue--ugvse"/>
-        </w:rPr>
-        <w:t xml:space="preserve"> going to put a breakpoint here and I will never release this breakpoint.</w:t>
+        <w:t>I am going to put a breakpoint here and I will never release this breakpoint.</w:t>
       </w:r>
     </w:p>
     <w:p>
@@ -8196,26 +8169,17 @@
         <w:pStyle w:val="NoSpacing"/>
       </w:pPr>
       <w:r>
-        <w:t>So,</w:t>
-      </w:r>
-      <w:r>
-        <w:t xml:space="preserve"> with this breakpoint now </w:t>
-      </w:r>
-      <w:r>
-        <w:t>let us</w:t>
-      </w:r>
-      <w:r>
-        <w:t xml:space="preserve"> try to understand how the circuit breaker pattern is going to work</w:t>
-      </w:r>
-      <w:r>
-        <w:t>.</w:t>
-      </w:r>
-    </w:p>
-    <w:p>
-      <w:pPr>
-        <w:pStyle w:val="NoSpacing"/>
-      </w:pPr>
-      <w:r>
+        <w:t>So, with this breakpoint now let us try to understand how the circuit breaker pattern is going to work.</w:t>
+      </w:r>
+    </w:p>
+    <w:p>
+      <w:pPr>
+        <w:pStyle w:val="NoSpacing"/>
+      </w:pPr>
+      <w:r>
+        <w:rPr>
+          <w:noProof/>
+        </w:rPr>
         <w:drawing>
           <wp:inline distT="0" distB="0" distL="0" distR="0" wp14:anchorId="53AC3D94" wp14:editId="11C330E8">
             <wp:extent cx="4019757" cy="1092256"/>
@@ -8263,6 +8227,9 @@
         <w:pStyle w:val="NoSpacing"/>
       </w:pPr>
       <w:r>
+        <w:rPr>
+          <w:noProof/>
+        </w:rPr>
         <w:lastRenderedPageBreak/>
         <w:drawing>
           <wp:inline distT="0" distB="0" distL="0" distR="0" wp14:anchorId="50E1D799" wp14:editId="6C44D43E">
@@ -8311,6 +8278,9 @@
         <w:pStyle w:val="NoSpacing"/>
       </w:pPr>
       <w:r>
+        <w:rPr>
+          <w:noProof/>
+        </w:rPr>
         <w:drawing>
           <wp:inline distT="0" distB="0" distL="0" distR="0" wp14:anchorId="4FD9B1E4" wp14:editId="689C73A5">
             <wp:extent cx="5731510" cy="2209165"/>
@@ -8396,6 +8366,9 @@
         <w:pStyle w:val="NoSpacing"/>
       </w:pPr>
       <w:r>
+        <w:rPr>
+          <w:noProof/>
+        </w:rPr>
         <w:drawing>
           <wp:inline distT="0" distB="0" distL="0" distR="0" wp14:anchorId="05384DC3" wp14:editId="24DD04AC">
             <wp:extent cx="5731510" cy="2278380"/>
@@ -8443,40 +8416,37 @@
         <w:pStyle w:val="NoSpacing"/>
       </w:pPr>
       <w:r>
-        <w:t>Now if I try to refresh this page, you can see both the requests that we sent,</w:t>
+        <w:t xml:space="preserve">Now if I try to refresh this page, you can see both the requests that we sent, </w:t>
+      </w:r>
+      <w:r>
+        <w:t>it</w:t>
+      </w:r>
+      <w:r>
+        <w:t xml:space="preserve"> failed with the type error and this is the error message.</w:t>
+      </w:r>
+    </w:p>
+    <w:p>
+      <w:pPr>
+        <w:pStyle w:val="NoSpacing"/>
+      </w:pPr>
+    </w:p>
+    <w:p>
+      <w:pPr>
+        <w:pStyle w:val="NoSpacing"/>
+      </w:pPr>
+      <w:r>
+        <w:t xml:space="preserve">But right </w:t>
+      </w:r>
+      <w:r>
+        <w:t>now,</w:t>
+      </w:r>
+      <w:r>
+        <w:t xml:space="preserve"> my circuit breaker pattern still will be in the closed status only because 50% of the calls</w:t>
       </w:r>
       <w:r>
         <w:t xml:space="preserve"> </w:t>
       </w:r>
       <w:r>
-        <w:t>it</w:t>
-      </w:r>
-      <w:r>
-        <w:t xml:space="preserve"> failed with the type error and this is the error message.</w:t>
-      </w:r>
-    </w:p>
-    <w:p>
-      <w:pPr>
-        <w:pStyle w:val="NoSpacing"/>
-      </w:pPr>
-    </w:p>
-    <w:p>
-      <w:pPr>
-        <w:pStyle w:val="NoSpacing"/>
-      </w:pPr>
-      <w:r>
-        <w:t xml:space="preserve">But right </w:t>
-      </w:r>
-      <w:r>
-        <w:t>now,</w:t>
-      </w:r>
-      <w:r>
-        <w:t xml:space="preserve"> my circuit breaker pattern still will be in the closed status only because 50% of the calls</w:t>
-      </w:r>
-      <w:r>
-        <w:t xml:space="preserve"> </w:t>
-      </w:r>
-      <w:r>
         <w:t>never fail.</w:t>
       </w:r>
     </w:p>
@@ -8485,6 +8455,9 @@
         <w:pStyle w:val="NoSpacing"/>
       </w:pPr>
       <w:r>
+        <w:rPr>
+          <w:noProof/>
+        </w:rPr>
         <w:drawing>
           <wp:inline distT="0" distB="0" distL="0" distR="0" wp14:anchorId="4CDF9604" wp14:editId="2D2BCAB2">
             <wp:extent cx="3172570" cy="1891556"/>
@@ -8536,19 +8509,7 @@
         <w:pStyle w:val="NoSpacing"/>
       </w:pPr>
       <w:r>
-        <w:t>I need to send many requests to my contact-info and all of them will fail eventually</w:t>
-      </w:r>
-      <w:r>
-        <w:t xml:space="preserve"> </w:t>
-      </w:r>
-      <w:r>
-        <w:t>my circuit breaker pattern will realize many of the requests are failing and I should move from close</w:t>
-      </w:r>
-      <w:r>
-        <w:t xml:space="preserve"> </w:t>
-      </w:r>
-      <w:r>
-        <w:t>to open status.</w:t>
+        <w:t>I need to send many requests to my contact-info and all of them will fail eventually my circuit breaker pattern will realize many of the requests are failing and I should move from close to open status.</w:t>
       </w:r>
     </w:p>
     <w:p>
@@ -8564,6 +8525,9 @@
         <w:pStyle w:val="NoSpacing"/>
       </w:pPr>
       <w:r>
+        <w:rPr>
+          <w:noProof/>
+        </w:rPr>
         <w:drawing>
           <wp:inline distT="0" distB="0" distL="0" distR="0" wp14:anchorId="4ADE05C7" wp14:editId="0C6EE281">
             <wp:extent cx="5731510" cy="268605"/>
@@ -8611,6 +8575,9 @@
         <w:pStyle w:val="NoSpacing"/>
       </w:pPr>
       <w:r>
+        <w:rPr>
+          <w:noProof/>
+        </w:rPr>
         <w:drawing>
           <wp:inline distT="0" distB="0" distL="0" distR="0" wp14:anchorId="35BEE830" wp14:editId="217F8968">
             <wp:extent cx="5731510" cy="1788795"/>
@@ -8735,6 +8702,9 @@
         <w:jc w:val="center"/>
       </w:pPr>
       <w:r>
+        <w:rPr>
+          <w:noProof/>
+        </w:rPr>
         <w:drawing>
           <wp:inline distT="0" distB="0" distL="0" distR="0" wp14:anchorId="69FBE67B" wp14:editId="13A5EBA2">
             <wp:extent cx="3586038" cy="2223430"/>
@@ -8891,6 +8861,9 @@
         <w:pStyle w:val="NoSpacing"/>
       </w:pPr>
       <w:r>
+        <w:rPr>
+          <w:noProof/>
+        </w:rPr>
         <w:lastRenderedPageBreak/>
         <w:drawing>
           <wp:inline distT="0" distB="0" distL="0" distR="0" wp14:anchorId="0E39A1E8" wp14:editId="1195694B">
@@ -8950,56 +8923,41 @@
         <w:rPr>
           <w:rStyle w:val="transcript--highlight-cue--ugvse"/>
         </w:rPr>
-        <w:t>to waste its resources by invoking the accounts microservice my circuit breaker pattern which is sitting</w:t>
-      </w:r>
+        <w:t xml:space="preserve">to waste its resources by invoking the accounts microservice my circuit breaker pattern which is sitting </w:t>
+      </w:r>
+      <w:r>
+        <w:t>in the middle, always throwing an immediate error to the gateway server.</w:t>
+      </w:r>
+    </w:p>
+    <w:p>
+      <w:pPr>
+        <w:pStyle w:val="NoSpacing"/>
+      </w:pPr>
+      <w:r>
+        <w:t>The upstream service is not available with that, my gateway server resources and threads will not be</w:t>
+      </w:r>
+    </w:p>
+    <w:p>
+      <w:pPr>
+        <w:pStyle w:val="NoSpacing"/>
+      </w:pPr>
+      <w:r>
+        <w:t>Blocked for a long time</w:t>
+      </w:r>
+    </w:p>
+    <w:p>
+      <w:pPr>
+        <w:pStyle w:val="NoSpacing"/>
+      </w:pPr>
+    </w:p>
+    <w:p>
+      <w:pPr>
+        <w:pStyle w:val="NoSpacing"/>
+      </w:pPr>
       <w:r>
         <w:rPr>
           <w:rStyle w:val="transcript--highlight-cue--ugvse"/>
         </w:rPr>
-        <w:t xml:space="preserve"> </w:t>
-      </w:r>
-      <w:r>
-        <w:t>in the middle, always throwing an immediate error to the gateway server.</w:t>
-      </w:r>
-    </w:p>
-    <w:p>
-      <w:pPr>
-        <w:pStyle w:val="NoSpacing"/>
-      </w:pPr>
-      <w:r>
-        <w:t>The upstream service is not available with that, my gateway server resources and threads will not be</w:t>
-      </w:r>
-    </w:p>
-    <w:p>
-      <w:pPr>
-        <w:pStyle w:val="NoSpacing"/>
-      </w:pPr>
-      <w:r>
-        <w:t>B</w:t>
-      </w:r>
-      <w:r>
-        <w:t>locked</w:t>
-      </w:r>
-      <w:r>
-        <w:t xml:space="preserve"> </w:t>
-      </w:r>
-      <w:r>
-        <w:t>for a long time</w:t>
-      </w:r>
-    </w:p>
-    <w:p>
-      <w:pPr>
-        <w:pStyle w:val="NoSpacing"/>
-      </w:pPr>
-    </w:p>
-    <w:p>
-      <w:pPr>
-        <w:pStyle w:val="NoSpacing"/>
-      </w:pPr>
-      <w:r>
-        <w:rPr>
-          <w:rStyle w:val="transcript--highlight-cue--ugvse"/>
-        </w:rPr>
         <w:t>Now we have waited for more than 10s.</w:t>
       </w:r>
     </w:p>
@@ -9008,13 +8966,7 @@
         <w:pStyle w:val="NoSpacing"/>
       </w:pPr>
       <w:r>
-        <w:t>We can go to the postman and try to invoke a new</w:t>
-      </w:r>
-      <w:r>
-        <w:t xml:space="preserve"> </w:t>
-      </w:r>
-      <w:r>
-        <w:t>request.</w:t>
+        <w:t>We can go to the postman and try to invoke a new request.</w:t>
       </w:r>
     </w:p>
     <w:p>
@@ -9028,6 +8980,9 @@
         <w:br/>
       </w:r>
       <w:r>
+        <w:rPr>
+          <w:noProof/>
+        </w:rPr>
         <w:drawing>
           <wp:inline distT="0" distB="0" distL="0" distR="0" wp14:anchorId="37AB95A6" wp14:editId="7C9F2533">
             <wp:extent cx="4770783" cy="1488954"/>
@@ -9078,6 +9033,9 @@
         <w:pStyle w:val="NoSpacing"/>
       </w:pPr>
       <w:r>
+        <w:rPr>
+          <w:noProof/>
+        </w:rPr>
         <w:drawing>
           <wp:inline distT="0" distB="0" distL="0" distR="0" wp14:anchorId="38235E2E" wp14:editId="494FBC7A">
             <wp:extent cx="4751510" cy="1828800"/>
@@ -9154,6 +9112,9 @@
         <w:pStyle w:val="NoSpacing"/>
       </w:pPr>
       <w:r>
+        <w:rPr>
+          <w:noProof/>
+        </w:rPr>
         <w:lastRenderedPageBreak/>
         <w:drawing>
           <wp:inline distT="0" distB="0" distL="0" distR="0" wp14:anchorId="63AA0856" wp14:editId="0D0EC9E0">
@@ -9227,6 +9188,9 @@
         <w:pStyle w:val="NoSpacing"/>
       </w:pPr>
       <w:r>
+        <w:rPr>
+          <w:noProof/>
+        </w:rPr>
         <w:drawing>
           <wp:inline distT="0" distB="0" distL="0" distR="0" wp14:anchorId="66812499" wp14:editId="54BD8BAD">
             <wp:extent cx="5731510" cy="2119630"/>
@@ -9314,20 +9278,17 @@
         <w:pStyle w:val="NoSpacing"/>
       </w:pPr>
       <w:r>
-        <w:t>Here also at last the state transition happened from half open to open and all the further requests are not</w:t>
-      </w:r>
-      <w:r>
-        <w:t xml:space="preserve"> </w:t>
-      </w:r>
-      <w:r>
-        <w:t>permitted for the next 10s.</w:t>
-      </w:r>
-    </w:p>
-    <w:p>
-      <w:pPr>
-        <w:pStyle w:val="NoSpacing"/>
-      </w:pPr>
-      <w:r>
+        <w:t>Here also at last the state transition happened from half open to open and all the further requests are not permitted for the next 10s.</w:t>
+      </w:r>
+    </w:p>
+    <w:p>
+      <w:pPr>
+        <w:pStyle w:val="NoSpacing"/>
+      </w:pPr>
+      <w:r>
+        <w:rPr>
+          <w:noProof/>
+        </w:rPr>
         <w:drawing>
           <wp:inline distT="0" distB="0" distL="0" distR="0" wp14:anchorId="4ACFC5D8" wp14:editId="192C3A6C">
             <wp:extent cx="5731510" cy="1828165"/>
@@ -9370,6 +9331,9 @@
         <w:pStyle w:val="NoSpacing"/>
       </w:pPr>
       <w:r>
+        <w:rPr>
+          <w:noProof/>
+        </w:rPr>
         <w:lastRenderedPageBreak/>
         <w:drawing>
           <wp:inline distT="0" distB="0" distL="0" distR="0" wp14:anchorId="10622FF2" wp14:editId="21D5FE7A">
@@ -9423,6 +9387,9 @@
         <w:pStyle w:val="NoSpacing"/>
       </w:pPr>
       <w:r>
+        <w:rPr>
+          <w:noProof/>
+        </w:rPr>
         <w:drawing>
           <wp:inline distT="0" distB="0" distL="0" distR="0" wp14:anchorId="145FD241" wp14:editId="5C42EE83">
             <wp:extent cx="5731510" cy="2142490"/>
@@ -9470,10 +9437,7 @@
         <w:pStyle w:val="NoSpacing"/>
       </w:pPr>
       <w:r>
-        <w:t>So now we have seen the demo of open and half open to show you the demo that circuit breaker is going</w:t>
-      </w:r>
-      <w:r>
-        <w:t xml:space="preserve"> </w:t>
+        <w:t xml:space="preserve">So now we have seen the demo of open and half open to show you the demo that circuit breaker is going </w:t>
       </w:r>
       <w:r>
         <w:rPr>
@@ -9491,13 +9455,7 @@
         <w:rPr>
           <w:rStyle w:val="transcript--highlight-cue--ugvse"/>
         </w:rPr>
-        <w:t xml:space="preserve"> the request are being processed successfully, I can</w:t>
-      </w:r>
-      <w:r>
-        <w:rPr>
-          <w:rStyle w:val="transcript--highlight-cue--ugvse"/>
-        </w:rPr>
-        <w:t xml:space="preserve"> </w:t>
+        <w:t xml:space="preserve"> the request are being processed successfully, I can </w:t>
       </w:r>
       <w:r>
         <w:t>remove this breakpoint.</w:t>
@@ -9535,6 +9493,9 @@
         <w:pStyle w:val="NoSpacing"/>
       </w:pPr>
       <w:r>
+        <w:rPr>
+          <w:noProof/>
+        </w:rPr>
         <w:drawing>
           <wp:inline distT="0" distB="0" distL="0" distR="0" wp14:anchorId="7EAFCA7A" wp14:editId="5E74F4A6">
             <wp:extent cx="5731510" cy="1712595"/>
@@ -9586,20 +9547,17 @@
         <w:pStyle w:val="NoSpacing"/>
       </w:pPr>
       <w:r>
-        <w:t>of time the state transition happened from half open to closed because all the requests are being processed</w:t>
-      </w:r>
-      <w:r>
-        <w:t xml:space="preserve"> </w:t>
-      </w:r>
-      <w:r>
-        <w:t>successfully.</w:t>
-      </w:r>
-    </w:p>
-    <w:p>
-      <w:pPr>
-        <w:pStyle w:val="NoSpacing"/>
-      </w:pPr>
-      <w:r>
+        <w:t>of time the state transition happened from half open to closed because all the requests are being processed successfully.</w:t>
+      </w:r>
+    </w:p>
+    <w:p>
+      <w:pPr>
+        <w:pStyle w:val="NoSpacing"/>
+      </w:pPr>
+      <w:r>
+        <w:rPr>
+          <w:noProof/>
+        </w:rPr>
         <w:drawing>
           <wp:inline distT="0" distB="0" distL="0" distR="0" wp14:anchorId="56ED62F6" wp14:editId="5B89ED2F">
             <wp:extent cx="3800723" cy="2340324"/>
@@ -9661,6 +9619,9 @@
         <w:pStyle w:val="NoSpacing"/>
       </w:pPr>
       <w:r>
+        <w:rPr>
+          <w:noProof/>
+        </w:rPr>
         <w:drawing>
           <wp:inline distT="0" distB="0" distL="0" distR="0" wp14:anchorId="281810DB" wp14:editId="3E4B6658">
             <wp:extent cx="5731510" cy="1712595"/>
@@ -9713,6 +9674,9 @@
         <w:pStyle w:val="NoSpacing"/>
       </w:pPr>
       <w:r>
+        <w:rPr>
+          <w:noProof/>
+        </w:rPr>
         <w:drawing>
           <wp:inline distT="0" distB="0" distL="0" distR="0" wp14:anchorId="06A5D5AE" wp14:editId="23032704">
             <wp:extent cx="5359675" cy="3314870"/>
@@ -9760,6 +9724,9 @@
         <w:pStyle w:val="NoSpacing"/>
       </w:pPr>
       <w:r>
+        <w:rPr>
+          <w:noProof/>
+        </w:rPr>
         <w:lastRenderedPageBreak/>
         <w:drawing>
           <wp:inline distT="0" distB="0" distL="0" distR="0" wp14:anchorId="3F7C8524" wp14:editId="3C99ADC1">
@@ -9937,10 +9904,36 @@
       <w:pPr>
         <w:pStyle w:val="NoSpacing"/>
       </w:pPr>
+    </w:p>
+    <w:p>
+      <w:pPr>
+        <w:pStyle w:val="NoSpacing"/>
+      </w:pPr>
+    </w:p>
+    <w:p>
+      <w:pPr>
+        <w:pStyle w:val="NoSpacing"/>
+      </w:pPr>
+    </w:p>
+    <w:p>
+      <w:pPr>
+        <w:pStyle w:val="NoSpacing"/>
+      </w:pPr>
+    </w:p>
+    <w:p>
+      <w:pPr>
+        <w:pStyle w:val="NoSpacing"/>
+      </w:pPr>
+    </w:p>
+    <w:p>
+      <w:pPr>
+        <w:pStyle w:val="NoSpacing"/>
+      </w:pPr>
       <w:r>
         <w:rPr>
           <w:highlight w:val="yellow"/>
         </w:rPr>
+        <w:lastRenderedPageBreak/>
         <w:t>Implementing Circuit Breaker pattern in Gateway - Part 2</w:t>
       </w:r>
     </w:p>
@@ -9953,32 +9946,2924 @@
       <w:pPr>
         <w:pStyle w:val="NoSpacing"/>
       </w:pPr>
-    </w:p>
-    <w:p>
-      <w:pPr>
-        <w:pStyle w:val="NoSpacing"/>
-      </w:pPr>
-      <w:r>
-        <w:t>Implementing Circuit Breaker pattern with Feign Client - Part 1</w:t>
-      </w:r>
-    </w:p>
-    <w:p>
-      <w:pPr>
-        <w:pStyle w:val="NoSpacing"/>
-      </w:pPr>
-    </w:p>
-    <w:p>
-      <w:pPr>
-        <w:pStyle w:val="NoSpacing"/>
-      </w:pPr>
-    </w:p>
-    <w:p>
-      <w:pPr>
-        <w:pStyle w:val="NoSpacing"/>
-      </w:pPr>
-      <w:r>
+      <w:r>
+        <w:t>As of now, we have created a circuit breaker pattern inside the Gateway server, but it does not have</w:t>
+      </w:r>
+    </w:p>
+    <w:p>
+      <w:pPr>
+        <w:pStyle w:val="NoSpacing"/>
+      </w:pPr>
+      <w:r>
+        <w:t>any fallback mechanism.</w:t>
+      </w:r>
+    </w:p>
+    <w:p>
+      <w:pPr>
+        <w:pStyle w:val="NoSpacing"/>
+      </w:pPr>
+      <w:r>
+        <w:rPr>
+          <w:rStyle w:val="transcript--highlight-cue--ugvse"/>
+        </w:rPr>
+        <w:t xml:space="preserve">Since we do not have any fallback mechanism inside the response, we are throwing some runtime exception </w:t>
+      </w:r>
+      <w:r>
+        <w:t xml:space="preserve">details like </w:t>
+      </w:r>
+      <w:proofErr w:type="spellStart"/>
+      <w:r>
+        <w:rPr>
+          <w:b/>
+          <w:bCs/>
+        </w:rPr>
+        <w:t>S</w:t>
+      </w:r>
+      <w:r>
+        <w:rPr>
+          <w:b/>
+          <w:bCs/>
+        </w:rPr>
+        <w:t>ervice</w:t>
+      </w:r>
+      <w:r>
+        <w:rPr>
+          <w:b/>
+          <w:bCs/>
+        </w:rPr>
+        <w:t>U</w:t>
+      </w:r>
+      <w:r>
+        <w:rPr>
+          <w:b/>
+          <w:bCs/>
+        </w:rPr>
+        <w:t>navailable</w:t>
+      </w:r>
+      <w:proofErr w:type="spellEnd"/>
+      <w:r>
+        <w:t xml:space="preserve"> or </w:t>
+      </w:r>
+      <w:proofErr w:type="spellStart"/>
+      <w:r>
+        <w:rPr>
+          <w:b/>
+          <w:bCs/>
+        </w:rPr>
+        <w:t>G</w:t>
+      </w:r>
+      <w:r>
+        <w:rPr>
+          <w:b/>
+          <w:bCs/>
+        </w:rPr>
+        <w:t>ateway</w:t>
+      </w:r>
+      <w:r>
+        <w:rPr>
+          <w:b/>
+          <w:bCs/>
+        </w:rPr>
+        <w:t>T</w:t>
+      </w:r>
+      <w:r>
+        <w:rPr>
+          <w:b/>
+          <w:bCs/>
+        </w:rPr>
+        <w:t>imeout</w:t>
+      </w:r>
+      <w:proofErr w:type="spellEnd"/>
+      <w:r>
+        <w:t xml:space="preserve"> </w:t>
+      </w:r>
+      <w:r>
+        <w:t>e</w:t>
+      </w:r>
+      <w:r>
+        <w:t>xception</w:t>
+      </w:r>
+      <w:r>
+        <w:t>s</w:t>
+      </w:r>
+      <w:r>
+        <w:t xml:space="preserve">. In real business applications throwing </w:t>
+      </w:r>
+      <w:proofErr w:type="spellStart"/>
+      <w:r>
+        <w:rPr>
+          <w:b/>
+          <w:bCs/>
+        </w:rPr>
+        <w:t>RuntimeExceptions</w:t>
+      </w:r>
+      <w:proofErr w:type="spellEnd"/>
+      <w:r>
+        <w:t xml:space="preserve"> to the client applications or to the UI applications is not a valid approach.</w:t>
+      </w:r>
+    </w:p>
+    <w:p>
+      <w:pPr>
+        <w:pStyle w:val="NoSpacing"/>
+      </w:pPr>
+      <w:r>
+        <w:t>That is why we need to have some fallback mechanism and inside this fallback mechanism we can write some logic where we can send some message to the client applications, which is going to make sense for them.</w:t>
+      </w:r>
+    </w:p>
+    <w:p>
+      <w:pPr>
+        <w:pStyle w:val="NoSpacing"/>
+      </w:pPr>
+    </w:p>
+    <w:p>
+      <w:pPr>
+        <w:pStyle w:val="NoSpacing"/>
+      </w:pPr>
+      <w:r>
+        <w:rPr>
+          <w:rStyle w:val="transcript--highlight-cue--ugvse"/>
+        </w:rPr>
+        <w:t>As of now, you can see we have this filters package</w:t>
+      </w:r>
+      <w:r>
+        <w:rPr>
+          <w:rStyle w:val="transcript--highlight-cue--ugvse"/>
+        </w:rPr>
+        <w:t xml:space="preserve"> </w:t>
+      </w:r>
+      <w:proofErr w:type="spellStart"/>
+      <w:r>
+        <w:rPr>
+          <w:rStyle w:val="transcript--highlight-cue--ugvse"/>
+        </w:rPr>
+        <w:t>gatewayserver</w:t>
+      </w:r>
+      <w:proofErr w:type="spellEnd"/>
+      <w:r>
+        <w:rPr>
+          <w:rStyle w:val="transcript--highlight-cue--ugvse"/>
+        </w:rPr>
+        <w:t xml:space="preserve"> project</w:t>
+      </w:r>
+      <w:r>
+        <w:rPr>
+          <w:rStyle w:val="transcript--highlight-cue--ugvse"/>
+        </w:rPr>
+        <w:t>.</w:t>
+      </w:r>
+    </w:p>
+    <w:p>
+      <w:pPr>
+        <w:pStyle w:val="NoSpacing"/>
+      </w:pPr>
+      <w:r>
+        <w:t xml:space="preserve">Very similarly, </w:t>
+      </w:r>
+      <w:r>
+        <w:t>I am</w:t>
+      </w:r>
+      <w:r>
+        <w:t xml:space="preserve"> going to create a new package inside my gateway server with the name controller</w:t>
+      </w:r>
+    </w:p>
+    <w:p>
+      <w:pPr>
+        <w:pStyle w:val="NoSpacing"/>
+      </w:pPr>
+      <w:r>
+        <w:t xml:space="preserve">and inside this controller </w:t>
+      </w:r>
+      <w:r>
+        <w:t>I am</w:t>
+      </w:r>
+      <w:r>
+        <w:t xml:space="preserve"> going to create a new controller class and the class name is going to be </w:t>
+      </w:r>
+      <w:proofErr w:type="spellStart"/>
+      <w:r>
+        <w:t>FallbackController</w:t>
+      </w:r>
+      <w:proofErr w:type="spellEnd"/>
+      <w:r>
+        <w:t>.</w:t>
+      </w:r>
+    </w:p>
+    <w:p>
+      <w:pPr>
+        <w:pStyle w:val="NoSpacing"/>
+      </w:pPr>
+    </w:p>
+    <w:p>
+      <w:pPr>
+        <w:shd w:val="clear" w:color="auto" w:fill="1F1F1F"/>
+        <w:spacing w:after="0" w:line="285" w:lineRule="atLeast"/>
+        <w:rPr>
+          <w:rFonts w:ascii="Consolas" w:eastAsia="Times New Roman" w:hAnsi="Consolas" w:cs="Times New Roman"/>
+          <w:color w:val="CCCCCC"/>
+          <w:kern w:val="0"/>
+          <w:sz w:val="21"/>
+          <w:szCs w:val="21"/>
+          <w:lang w:eastAsia="en-IN"/>
+          <w14:ligatures w14:val="none"/>
+        </w:rPr>
+      </w:pPr>
+      <w:r>
+        <w:rPr>
+          <w:rFonts w:ascii="Consolas" w:eastAsia="Times New Roman" w:hAnsi="Consolas" w:cs="Times New Roman"/>
+          <w:color w:val="569CD6"/>
+          <w:kern w:val="0"/>
+          <w:sz w:val="21"/>
+          <w:szCs w:val="21"/>
+          <w:lang w:eastAsia="en-IN"/>
+          <w14:ligatures w14:val="none"/>
+        </w:rPr>
+        <w:t>package</w:t>
+      </w:r>
+      <w:r>
+        <w:rPr>
+          <w:rFonts w:ascii="Consolas" w:eastAsia="Times New Roman" w:hAnsi="Consolas" w:cs="Times New Roman"/>
+          <w:color w:val="CCCCCC"/>
+          <w:kern w:val="0"/>
+          <w:sz w:val="21"/>
+          <w:szCs w:val="21"/>
+          <w:lang w:eastAsia="en-IN"/>
+          <w14:ligatures w14:val="none"/>
+        </w:rPr>
+        <w:t xml:space="preserve"> </w:t>
+      </w:r>
+      <w:proofErr w:type="spellStart"/>
+      <w:proofErr w:type="gramStart"/>
+      <w:r>
+        <w:rPr>
+          <w:rFonts w:ascii="Consolas" w:eastAsia="Times New Roman" w:hAnsi="Consolas" w:cs="Times New Roman"/>
+          <w:color w:val="4EC9B0"/>
+          <w:kern w:val="0"/>
+          <w:sz w:val="21"/>
+          <w:szCs w:val="21"/>
+          <w:lang w:eastAsia="en-IN"/>
+          <w14:ligatures w14:val="none"/>
+        </w:rPr>
+        <w:t>com</w:t>
+      </w:r>
+      <w:r>
+        <w:rPr>
+          <w:rFonts w:ascii="Consolas" w:eastAsia="Times New Roman" w:hAnsi="Consolas" w:cs="Times New Roman"/>
+          <w:color w:val="D4D4D4"/>
+          <w:kern w:val="0"/>
+          <w:sz w:val="21"/>
+          <w:szCs w:val="21"/>
+          <w:lang w:eastAsia="en-IN"/>
+          <w14:ligatures w14:val="none"/>
+        </w:rPr>
+        <w:t>.</w:t>
+      </w:r>
+      <w:r>
+        <w:rPr>
+          <w:rFonts w:ascii="Consolas" w:eastAsia="Times New Roman" w:hAnsi="Consolas" w:cs="Times New Roman"/>
+          <w:color w:val="4EC9B0"/>
+          <w:kern w:val="0"/>
+          <w:sz w:val="21"/>
+          <w:szCs w:val="21"/>
+          <w:lang w:eastAsia="en-IN"/>
+          <w14:ligatures w14:val="none"/>
+        </w:rPr>
+        <w:t>eazybytes</w:t>
+      </w:r>
+      <w:proofErr w:type="gramEnd"/>
+      <w:r>
+        <w:rPr>
+          <w:rFonts w:ascii="Consolas" w:eastAsia="Times New Roman" w:hAnsi="Consolas" w:cs="Times New Roman"/>
+          <w:color w:val="D4D4D4"/>
+          <w:kern w:val="0"/>
+          <w:sz w:val="21"/>
+          <w:szCs w:val="21"/>
+          <w:lang w:eastAsia="en-IN"/>
+          <w14:ligatures w14:val="none"/>
+        </w:rPr>
+        <w:t>.</w:t>
+      </w:r>
+      <w:r>
+        <w:rPr>
+          <w:rFonts w:ascii="Consolas" w:eastAsia="Times New Roman" w:hAnsi="Consolas" w:cs="Times New Roman"/>
+          <w:color w:val="4EC9B0"/>
+          <w:kern w:val="0"/>
+          <w:sz w:val="21"/>
+          <w:szCs w:val="21"/>
+          <w:lang w:eastAsia="en-IN"/>
+          <w14:ligatures w14:val="none"/>
+        </w:rPr>
+        <w:t>gatewayserver</w:t>
+      </w:r>
+      <w:r>
+        <w:rPr>
+          <w:rFonts w:ascii="Consolas" w:eastAsia="Times New Roman" w:hAnsi="Consolas" w:cs="Times New Roman"/>
+          <w:color w:val="D4D4D4"/>
+          <w:kern w:val="0"/>
+          <w:sz w:val="21"/>
+          <w:szCs w:val="21"/>
+          <w:lang w:eastAsia="en-IN"/>
+          <w14:ligatures w14:val="none"/>
+        </w:rPr>
+        <w:t>.</w:t>
+      </w:r>
+      <w:r>
+        <w:rPr>
+          <w:rFonts w:ascii="Consolas" w:eastAsia="Times New Roman" w:hAnsi="Consolas" w:cs="Times New Roman"/>
+          <w:color w:val="4EC9B0"/>
+          <w:kern w:val="0"/>
+          <w:sz w:val="21"/>
+          <w:szCs w:val="21"/>
+          <w:lang w:eastAsia="en-IN"/>
+          <w14:ligatures w14:val="none"/>
+        </w:rPr>
+        <w:t>controller</w:t>
+      </w:r>
+      <w:proofErr w:type="spellEnd"/>
+      <w:r>
+        <w:rPr>
+          <w:rFonts w:ascii="Consolas" w:eastAsia="Times New Roman" w:hAnsi="Consolas" w:cs="Times New Roman"/>
+          <w:color w:val="CCCCCC"/>
+          <w:kern w:val="0"/>
+          <w:sz w:val="21"/>
+          <w:szCs w:val="21"/>
+          <w:lang w:eastAsia="en-IN"/>
+          <w14:ligatures w14:val="none"/>
+        </w:rPr>
+        <w:t>;</w:t>
+      </w:r>
+    </w:p>
+    <w:p>
+      <w:pPr>
+        <w:shd w:val="clear" w:color="auto" w:fill="1F1F1F"/>
+        <w:spacing w:after="0" w:line="285" w:lineRule="atLeast"/>
+        <w:rPr>
+          <w:rFonts w:ascii="Consolas" w:eastAsia="Times New Roman" w:hAnsi="Consolas" w:cs="Times New Roman"/>
+          <w:color w:val="CCCCCC"/>
+          <w:kern w:val="0"/>
+          <w:sz w:val="21"/>
+          <w:szCs w:val="21"/>
+          <w:lang w:eastAsia="en-IN"/>
+          <w14:ligatures w14:val="none"/>
+        </w:rPr>
+      </w:pPr>
+    </w:p>
+    <w:p>
+      <w:pPr>
+        <w:shd w:val="clear" w:color="auto" w:fill="1F1F1F"/>
+        <w:spacing w:after="0" w:line="285" w:lineRule="atLeast"/>
+        <w:rPr>
+          <w:rFonts w:ascii="Consolas" w:eastAsia="Times New Roman" w:hAnsi="Consolas" w:cs="Times New Roman"/>
+          <w:color w:val="CCCCCC"/>
+          <w:kern w:val="0"/>
+          <w:sz w:val="21"/>
+          <w:szCs w:val="21"/>
+          <w:lang w:eastAsia="en-IN"/>
+          <w14:ligatures w14:val="none"/>
+        </w:rPr>
+      </w:pPr>
+      <w:r>
+        <w:rPr>
+          <w:rFonts w:ascii="Consolas" w:eastAsia="Times New Roman" w:hAnsi="Consolas" w:cs="Times New Roman"/>
+          <w:color w:val="569CD6"/>
+          <w:kern w:val="0"/>
+          <w:sz w:val="21"/>
+          <w:szCs w:val="21"/>
+          <w:lang w:eastAsia="en-IN"/>
+          <w14:ligatures w14:val="none"/>
+        </w:rPr>
+        <w:t>import</w:t>
+      </w:r>
+      <w:r>
+        <w:rPr>
+          <w:rFonts w:ascii="Consolas" w:eastAsia="Times New Roman" w:hAnsi="Consolas" w:cs="Times New Roman"/>
+          <w:color w:val="CCCCCC"/>
+          <w:kern w:val="0"/>
+          <w:sz w:val="21"/>
+          <w:szCs w:val="21"/>
+          <w:lang w:eastAsia="en-IN"/>
+          <w14:ligatures w14:val="none"/>
+        </w:rPr>
+        <w:t xml:space="preserve"> </w:t>
+      </w:r>
+      <w:proofErr w:type="spellStart"/>
+      <w:proofErr w:type="gramStart"/>
+      <w:r>
+        <w:rPr>
+          <w:rFonts w:ascii="Consolas" w:eastAsia="Times New Roman" w:hAnsi="Consolas" w:cs="Times New Roman"/>
+          <w:color w:val="4EC9B0"/>
+          <w:kern w:val="0"/>
+          <w:sz w:val="21"/>
+          <w:szCs w:val="21"/>
+          <w:lang w:eastAsia="en-IN"/>
+          <w14:ligatures w14:val="none"/>
+        </w:rPr>
+        <w:t>reactor</w:t>
+      </w:r>
+      <w:r>
+        <w:rPr>
+          <w:rFonts w:ascii="Consolas" w:eastAsia="Times New Roman" w:hAnsi="Consolas" w:cs="Times New Roman"/>
+          <w:color w:val="D4D4D4"/>
+          <w:kern w:val="0"/>
+          <w:sz w:val="21"/>
+          <w:szCs w:val="21"/>
+          <w:lang w:eastAsia="en-IN"/>
+          <w14:ligatures w14:val="none"/>
+        </w:rPr>
+        <w:t>.</w:t>
+      </w:r>
+      <w:r>
+        <w:rPr>
+          <w:rFonts w:ascii="Consolas" w:eastAsia="Times New Roman" w:hAnsi="Consolas" w:cs="Times New Roman"/>
+          <w:color w:val="4EC9B0"/>
+          <w:kern w:val="0"/>
+          <w:sz w:val="21"/>
+          <w:szCs w:val="21"/>
+          <w:lang w:eastAsia="en-IN"/>
+          <w14:ligatures w14:val="none"/>
+        </w:rPr>
+        <w:t>core</w:t>
+      </w:r>
+      <w:proofErr w:type="gramEnd"/>
+      <w:r>
+        <w:rPr>
+          <w:rFonts w:ascii="Consolas" w:eastAsia="Times New Roman" w:hAnsi="Consolas" w:cs="Times New Roman"/>
+          <w:color w:val="D4D4D4"/>
+          <w:kern w:val="0"/>
+          <w:sz w:val="21"/>
+          <w:szCs w:val="21"/>
+          <w:lang w:eastAsia="en-IN"/>
+          <w14:ligatures w14:val="none"/>
+        </w:rPr>
+        <w:t>.</w:t>
+      </w:r>
+      <w:r>
+        <w:rPr>
+          <w:rFonts w:ascii="Consolas" w:eastAsia="Times New Roman" w:hAnsi="Consolas" w:cs="Times New Roman"/>
+          <w:color w:val="4EC9B0"/>
+          <w:kern w:val="0"/>
+          <w:sz w:val="21"/>
+          <w:szCs w:val="21"/>
+          <w:lang w:eastAsia="en-IN"/>
+          <w14:ligatures w14:val="none"/>
+        </w:rPr>
+        <w:t>publisher</w:t>
+      </w:r>
+      <w:r>
+        <w:rPr>
+          <w:rFonts w:ascii="Consolas" w:eastAsia="Times New Roman" w:hAnsi="Consolas" w:cs="Times New Roman"/>
+          <w:color w:val="D4D4D4"/>
+          <w:kern w:val="0"/>
+          <w:sz w:val="21"/>
+          <w:szCs w:val="21"/>
+          <w:lang w:eastAsia="en-IN"/>
+          <w14:ligatures w14:val="none"/>
+        </w:rPr>
+        <w:t>.</w:t>
+      </w:r>
+      <w:r>
+        <w:rPr>
+          <w:rFonts w:ascii="Consolas" w:eastAsia="Times New Roman" w:hAnsi="Consolas" w:cs="Times New Roman"/>
+          <w:color w:val="4EC9B0"/>
+          <w:kern w:val="0"/>
+          <w:sz w:val="21"/>
+          <w:szCs w:val="21"/>
+          <w:lang w:eastAsia="en-IN"/>
+          <w14:ligatures w14:val="none"/>
+        </w:rPr>
+        <w:t>Mono</w:t>
+      </w:r>
+      <w:proofErr w:type="spellEnd"/>
+      <w:r>
+        <w:rPr>
+          <w:rFonts w:ascii="Consolas" w:eastAsia="Times New Roman" w:hAnsi="Consolas" w:cs="Times New Roman"/>
+          <w:color w:val="CCCCCC"/>
+          <w:kern w:val="0"/>
+          <w:sz w:val="21"/>
+          <w:szCs w:val="21"/>
+          <w:lang w:eastAsia="en-IN"/>
+          <w14:ligatures w14:val="none"/>
+        </w:rPr>
+        <w:t>;</w:t>
+      </w:r>
+    </w:p>
+    <w:p>
+      <w:pPr>
+        <w:shd w:val="clear" w:color="auto" w:fill="1F1F1F"/>
+        <w:spacing w:after="0" w:line="285" w:lineRule="atLeast"/>
+        <w:rPr>
+          <w:rFonts w:ascii="Consolas" w:eastAsia="Times New Roman" w:hAnsi="Consolas" w:cs="Times New Roman"/>
+          <w:color w:val="CCCCCC"/>
+          <w:kern w:val="0"/>
+          <w:sz w:val="21"/>
+          <w:szCs w:val="21"/>
+          <w:lang w:eastAsia="en-IN"/>
+          <w14:ligatures w14:val="none"/>
+        </w:rPr>
+      </w:pPr>
+    </w:p>
+    <w:p>
+      <w:pPr>
+        <w:shd w:val="clear" w:color="auto" w:fill="1F1F1F"/>
+        <w:spacing w:after="0" w:line="285" w:lineRule="atLeast"/>
+        <w:rPr>
+          <w:rFonts w:ascii="Consolas" w:eastAsia="Times New Roman" w:hAnsi="Consolas" w:cs="Times New Roman"/>
+          <w:color w:val="CCCCCC"/>
+          <w:kern w:val="0"/>
+          <w:sz w:val="21"/>
+          <w:szCs w:val="21"/>
+          <w:lang w:eastAsia="en-IN"/>
+          <w14:ligatures w14:val="none"/>
+        </w:rPr>
+      </w:pPr>
+      <w:r>
+        <w:rPr>
+          <w:rFonts w:ascii="Consolas" w:eastAsia="Times New Roman" w:hAnsi="Consolas" w:cs="Times New Roman"/>
+          <w:color w:val="CCCCCC"/>
+          <w:kern w:val="0"/>
+          <w:sz w:val="21"/>
+          <w:szCs w:val="21"/>
+          <w:lang w:eastAsia="en-IN"/>
+          <w14:ligatures w14:val="none"/>
+        </w:rPr>
+        <w:t>@</w:t>
+      </w:r>
+      <w:r>
+        <w:rPr>
+          <w:rFonts w:ascii="Consolas" w:eastAsia="Times New Roman" w:hAnsi="Consolas" w:cs="Times New Roman"/>
+          <w:color w:val="4EC9B0"/>
+          <w:kern w:val="0"/>
+          <w:sz w:val="21"/>
+          <w:szCs w:val="21"/>
+          <w:lang w:eastAsia="en-IN"/>
+          <w14:ligatures w14:val="none"/>
+        </w:rPr>
+        <w:t>RestController</w:t>
+      </w:r>
+    </w:p>
+    <w:p>
+      <w:pPr>
+        <w:shd w:val="clear" w:color="auto" w:fill="1F1F1F"/>
+        <w:spacing w:after="0" w:line="285" w:lineRule="atLeast"/>
+        <w:rPr>
+          <w:rFonts w:ascii="Consolas" w:eastAsia="Times New Roman" w:hAnsi="Consolas" w:cs="Times New Roman"/>
+          <w:color w:val="CCCCCC"/>
+          <w:kern w:val="0"/>
+          <w:sz w:val="21"/>
+          <w:szCs w:val="21"/>
+          <w:lang w:eastAsia="en-IN"/>
+          <w14:ligatures w14:val="none"/>
+        </w:rPr>
+      </w:pPr>
+      <w:r>
+        <w:rPr>
+          <w:rFonts w:ascii="Consolas" w:eastAsia="Times New Roman" w:hAnsi="Consolas" w:cs="Times New Roman"/>
+          <w:color w:val="569CD6"/>
+          <w:kern w:val="0"/>
+          <w:sz w:val="21"/>
+          <w:szCs w:val="21"/>
+          <w:lang w:eastAsia="en-IN"/>
+          <w14:ligatures w14:val="none"/>
+        </w:rPr>
+        <w:t>public</w:t>
+      </w:r>
+      <w:r>
+        <w:rPr>
+          <w:rFonts w:ascii="Consolas" w:eastAsia="Times New Roman" w:hAnsi="Consolas" w:cs="Times New Roman"/>
+          <w:color w:val="CCCCCC"/>
+          <w:kern w:val="0"/>
+          <w:sz w:val="21"/>
+          <w:szCs w:val="21"/>
+          <w:lang w:eastAsia="en-IN"/>
+          <w14:ligatures w14:val="none"/>
+        </w:rPr>
+        <w:t xml:space="preserve"> </w:t>
+      </w:r>
+      <w:r>
+        <w:rPr>
+          <w:rFonts w:ascii="Consolas" w:eastAsia="Times New Roman" w:hAnsi="Consolas" w:cs="Times New Roman"/>
+          <w:color w:val="569CD6"/>
+          <w:kern w:val="0"/>
+          <w:sz w:val="21"/>
+          <w:szCs w:val="21"/>
+          <w:lang w:eastAsia="en-IN"/>
+          <w14:ligatures w14:val="none"/>
+        </w:rPr>
+        <w:t>class</w:t>
+      </w:r>
+      <w:r>
+        <w:rPr>
+          <w:rFonts w:ascii="Consolas" w:eastAsia="Times New Roman" w:hAnsi="Consolas" w:cs="Times New Roman"/>
+          <w:color w:val="CCCCCC"/>
+          <w:kern w:val="0"/>
+          <w:sz w:val="21"/>
+          <w:szCs w:val="21"/>
+          <w:lang w:eastAsia="en-IN"/>
+          <w14:ligatures w14:val="none"/>
+        </w:rPr>
+        <w:t xml:space="preserve"> </w:t>
+      </w:r>
+      <w:proofErr w:type="spellStart"/>
+      <w:r>
+        <w:rPr>
+          <w:rFonts w:ascii="Consolas" w:eastAsia="Times New Roman" w:hAnsi="Consolas" w:cs="Times New Roman"/>
+          <w:color w:val="4EC9B0"/>
+          <w:kern w:val="0"/>
+          <w:sz w:val="21"/>
+          <w:szCs w:val="21"/>
+          <w:lang w:eastAsia="en-IN"/>
+          <w14:ligatures w14:val="none"/>
+        </w:rPr>
+        <w:t>FallbackController</w:t>
+      </w:r>
+      <w:proofErr w:type="spellEnd"/>
+      <w:r>
+        <w:rPr>
+          <w:rFonts w:ascii="Consolas" w:eastAsia="Times New Roman" w:hAnsi="Consolas" w:cs="Times New Roman"/>
+          <w:color w:val="CCCCCC"/>
+          <w:kern w:val="0"/>
+          <w:sz w:val="21"/>
+          <w:szCs w:val="21"/>
+          <w:lang w:eastAsia="en-IN"/>
+          <w14:ligatures w14:val="none"/>
+        </w:rPr>
+        <w:t xml:space="preserve"> {</w:t>
+      </w:r>
+    </w:p>
+    <w:p>
+      <w:pPr>
+        <w:shd w:val="clear" w:color="auto" w:fill="1F1F1F"/>
+        <w:spacing w:after="0" w:line="285" w:lineRule="atLeast"/>
+        <w:rPr>
+          <w:rFonts w:ascii="Consolas" w:eastAsia="Times New Roman" w:hAnsi="Consolas" w:cs="Times New Roman"/>
+          <w:color w:val="CCCCCC"/>
+          <w:kern w:val="0"/>
+          <w:sz w:val="21"/>
+          <w:szCs w:val="21"/>
+          <w:lang w:eastAsia="en-IN"/>
+          <w14:ligatures w14:val="none"/>
+        </w:rPr>
+      </w:pPr>
+    </w:p>
+    <w:p>
+      <w:pPr>
+        <w:shd w:val="clear" w:color="auto" w:fill="1F1F1F"/>
+        <w:spacing w:after="0" w:line="285" w:lineRule="atLeast"/>
+        <w:rPr>
+          <w:rFonts w:ascii="Consolas" w:eastAsia="Times New Roman" w:hAnsi="Consolas" w:cs="Times New Roman"/>
+          <w:color w:val="CCCCCC"/>
+          <w:kern w:val="0"/>
+          <w:sz w:val="21"/>
+          <w:szCs w:val="21"/>
+          <w:lang w:eastAsia="en-IN"/>
+          <w14:ligatures w14:val="none"/>
+        </w:rPr>
+      </w:pPr>
+      <w:r>
+        <w:rPr>
+          <w:rFonts w:ascii="Consolas" w:eastAsia="Times New Roman" w:hAnsi="Consolas" w:cs="Times New Roman"/>
+          <w:color w:val="CCCCCC"/>
+          <w:kern w:val="0"/>
+          <w:sz w:val="21"/>
+          <w:szCs w:val="21"/>
+          <w:lang w:eastAsia="en-IN"/>
+          <w14:ligatures w14:val="none"/>
+        </w:rPr>
+        <w:t>    @</w:t>
+      </w:r>
+      <w:r>
+        <w:rPr>
+          <w:rFonts w:ascii="Consolas" w:eastAsia="Times New Roman" w:hAnsi="Consolas" w:cs="Times New Roman"/>
+          <w:color w:val="4EC9B0"/>
+          <w:kern w:val="0"/>
+          <w:sz w:val="21"/>
+          <w:szCs w:val="21"/>
+          <w:lang w:eastAsia="en-IN"/>
+          <w14:ligatures w14:val="none"/>
+        </w:rPr>
+        <w:t>RequestMapping</w:t>
+      </w:r>
+      <w:r>
+        <w:rPr>
+          <w:rFonts w:ascii="Consolas" w:eastAsia="Times New Roman" w:hAnsi="Consolas" w:cs="Times New Roman"/>
+          <w:color w:val="CCCCCC"/>
+          <w:kern w:val="0"/>
+          <w:sz w:val="21"/>
+          <w:szCs w:val="21"/>
+          <w:lang w:eastAsia="en-IN"/>
+          <w14:ligatures w14:val="none"/>
+        </w:rPr>
+        <w:t>(</w:t>
+      </w:r>
+      <w:r>
+        <w:rPr>
+          <w:rFonts w:ascii="Consolas" w:eastAsia="Times New Roman" w:hAnsi="Consolas" w:cs="Times New Roman"/>
+          <w:color w:val="CE9178"/>
+          <w:kern w:val="0"/>
+          <w:sz w:val="21"/>
+          <w:szCs w:val="21"/>
+          <w:lang w:eastAsia="en-IN"/>
+          <w14:ligatures w14:val="none"/>
+        </w:rPr>
+        <w:t>"/contactSupport"</w:t>
+      </w:r>
+      <w:r>
+        <w:rPr>
+          <w:rFonts w:ascii="Consolas" w:eastAsia="Times New Roman" w:hAnsi="Consolas" w:cs="Times New Roman"/>
+          <w:color w:val="CCCCCC"/>
+          <w:kern w:val="0"/>
+          <w:sz w:val="21"/>
+          <w:szCs w:val="21"/>
+          <w:lang w:eastAsia="en-IN"/>
+          <w14:ligatures w14:val="none"/>
+        </w:rPr>
+        <w:t>)</w:t>
+      </w:r>
+    </w:p>
+    <w:p>
+      <w:pPr>
+        <w:shd w:val="clear" w:color="auto" w:fill="1F1F1F"/>
+        <w:spacing w:after="0" w:line="285" w:lineRule="atLeast"/>
+        <w:rPr>
+          <w:rFonts w:ascii="Consolas" w:eastAsia="Times New Roman" w:hAnsi="Consolas" w:cs="Times New Roman"/>
+          <w:color w:val="CCCCCC"/>
+          <w:kern w:val="0"/>
+          <w:sz w:val="21"/>
+          <w:szCs w:val="21"/>
+          <w:lang w:eastAsia="en-IN"/>
+          <w14:ligatures w14:val="none"/>
+        </w:rPr>
+      </w:pPr>
+      <w:r>
+        <w:rPr>
+          <w:rFonts w:ascii="Consolas" w:eastAsia="Times New Roman" w:hAnsi="Consolas" w:cs="Times New Roman"/>
+          <w:color w:val="CCCCCC"/>
+          <w:kern w:val="0"/>
+          <w:sz w:val="21"/>
+          <w:szCs w:val="21"/>
+          <w:lang w:eastAsia="en-IN"/>
+          <w14:ligatures w14:val="none"/>
+        </w:rPr>
+        <w:t xml:space="preserve">    </w:t>
+      </w:r>
+      <w:r>
+        <w:rPr>
+          <w:rFonts w:ascii="Consolas" w:eastAsia="Times New Roman" w:hAnsi="Consolas" w:cs="Times New Roman"/>
+          <w:color w:val="569CD6"/>
+          <w:kern w:val="0"/>
+          <w:sz w:val="21"/>
+          <w:szCs w:val="21"/>
+          <w:lang w:eastAsia="en-IN"/>
+          <w14:ligatures w14:val="none"/>
+        </w:rPr>
+        <w:t>public</w:t>
+      </w:r>
+      <w:r>
+        <w:rPr>
+          <w:rFonts w:ascii="Consolas" w:eastAsia="Times New Roman" w:hAnsi="Consolas" w:cs="Times New Roman"/>
+          <w:color w:val="CCCCCC"/>
+          <w:kern w:val="0"/>
+          <w:sz w:val="21"/>
+          <w:szCs w:val="21"/>
+          <w:lang w:eastAsia="en-IN"/>
+          <w14:ligatures w14:val="none"/>
+        </w:rPr>
+        <w:t xml:space="preserve"> </w:t>
+      </w:r>
+      <w:r>
+        <w:rPr>
+          <w:rFonts w:ascii="Consolas" w:eastAsia="Times New Roman" w:hAnsi="Consolas" w:cs="Times New Roman"/>
+          <w:color w:val="4EC9B0"/>
+          <w:kern w:val="0"/>
+          <w:sz w:val="21"/>
+          <w:szCs w:val="21"/>
+          <w:lang w:eastAsia="en-IN"/>
+          <w14:ligatures w14:val="none"/>
+        </w:rPr>
+        <w:t>Mono</w:t>
+      </w:r>
+      <w:r>
+        <w:rPr>
+          <w:rFonts w:ascii="Consolas" w:eastAsia="Times New Roman" w:hAnsi="Consolas" w:cs="Times New Roman"/>
+          <w:color w:val="CCCCCC"/>
+          <w:kern w:val="0"/>
+          <w:sz w:val="21"/>
+          <w:szCs w:val="21"/>
+          <w:lang w:eastAsia="en-IN"/>
+          <w14:ligatures w14:val="none"/>
+        </w:rPr>
+        <w:t>&lt;</w:t>
+      </w:r>
+      <w:r>
+        <w:rPr>
+          <w:rFonts w:ascii="Consolas" w:eastAsia="Times New Roman" w:hAnsi="Consolas" w:cs="Times New Roman"/>
+          <w:color w:val="4EC9B0"/>
+          <w:kern w:val="0"/>
+          <w:sz w:val="21"/>
+          <w:szCs w:val="21"/>
+          <w:lang w:eastAsia="en-IN"/>
+          <w14:ligatures w14:val="none"/>
+        </w:rPr>
+        <w:t>String</w:t>
+      </w:r>
+      <w:r>
+        <w:rPr>
+          <w:rFonts w:ascii="Consolas" w:eastAsia="Times New Roman" w:hAnsi="Consolas" w:cs="Times New Roman"/>
+          <w:color w:val="CCCCCC"/>
+          <w:kern w:val="0"/>
+          <w:sz w:val="21"/>
+          <w:szCs w:val="21"/>
+          <w:lang w:eastAsia="en-IN"/>
+          <w14:ligatures w14:val="none"/>
+        </w:rPr>
+        <w:t xml:space="preserve">&gt; </w:t>
+      </w:r>
+      <w:proofErr w:type="spellStart"/>
+      <w:proofErr w:type="gramStart"/>
+      <w:r>
+        <w:rPr>
+          <w:rFonts w:ascii="Consolas" w:eastAsia="Times New Roman" w:hAnsi="Consolas" w:cs="Times New Roman"/>
+          <w:color w:val="DCDCAA"/>
+          <w:kern w:val="0"/>
+          <w:sz w:val="21"/>
+          <w:szCs w:val="21"/>
+          <w:lang w:eastAsia="en-IN"/>
+          <w14:ligatures w14:val="none"/>
+        </w:rPr>
+        <w:t>contactSupport</w:t>
+      </w:r>
+      <w:proofErr w:type="spellEnd"/>
+      <w:r>
+        <w:rPr>
+          <w:rFonts w:ascii="Consolas" w:eastAsia="Times New Roman" w:hAnsi="Consolas" w:cs="Times New Roman"/>
+          <w:color w:val="CCCCCC"/>
+          <w:kern w:val="0"/>
+          <w:sz w:val="21"/>
+          <w:szCs w:val="21"/>
+          <w:lang w:eastAsia="en-IN"/>
+          <w14:ligatures w14:val="none"/>
+        </w:rPr>
+        <w:t>(</w:t>
+      </w:r>
+      <w:proofErr w:type="gramEnd"/>
+      <w:r>
+        <w:rPr>
+          <w:rFonts w:ascii="Consolas" w:eastAsia="Times New Roman" w:hAnsi="Consolas" w:cs="Times New Roman"/>
+          <w:color w:val="CCCCCC"/>
+          <w:kern w:val="0"/>
+          <w:sz w:val="21"/>
+          <w:szCs w:val="21"/>
+          <w:lang w:eastAsia="en-IN"/>
+          <w14:ligatures w14:val="none"/>
+        </w:rPr>
+        <w:t>) {</w:t>
+      </w:r>
+    </w:p>
+    <w:p>
+      <w:pPr>
+        <w:shd w:val="clear" w:color="auto" w:fill="1F1F1F"/>
+        <w:spacing w:after="0" w:line="285" w:lineRule="atLeast"/>
+        <w:rPr>
+          <w:rFonts w:ascii="Consolas" w:eastAsia="Times New Roman" w:hAnsi="Consolas" w:cs="Times New Roman"/>
+          <w:color w:val="CCCCCC"/>
+          <w:kern w:val="0"/>
+          <w:sz w:val="21"/>
+          <w:szCs w:val="21"/>
+          <w:lang w:eastAsia="en-IN"/>
+          <w14:ligatures w14:val="none"/>
+        </w:rPr>
+      </w:pPr>
+      <w:r>
+        <w:rPr>
+          <w:rFonts w:ascii="Consolas" w:eastAsia="Times New Roman" w:hAnsi="Consolas" w:cs="Times New Roman"/>
+          <w:color w:val="CCCCCC"/>
+          <w:kern w:val="0"/>
+          <w:sz w:val="21"/>
+          <w:szCs w:val="21"/>
+          <w:lang w:eastAsia="en-IN"/>
+          <w14:ligatures w14:val="none"/>
+        </w:rPr>
+        <w:t xml:space="preserve">        </w:t>
+      </w:r>
+      <w:r>
+        <w:rPr>
+          <w:rFonts w:ascii="Consolas" w:eastAsia="Times New Roman" w:hAnsi="Consolas" w:cs="Times New Roman"/>
+          <w:color w:val="C586C0"/>
+          <w:kern w:val="0"/>
+          <w:sz w:val="21"/>
+          <w:szCs w:val="21"/>
+          <w:lang w:eastAsia="en-IN"/>
+          <w14:ligatures w14:val="none"/>
+        </w:rPr>
+        <w:t>return</w:t>
+      </w:r>
+      <w:r>
+        <w:rPr>
+          <w:rFonts w:ascii="Consolas" w:eastAsia="Times New Roman" w:hAnsi="Consolas" w:cs="Times New Roman"/>
+          <w:color w:val="CCCCCC"/>
+          <w:kern w:val="0"/>
+          <w:sz w:val="21"/>
+          <w:szCs w:val="21"/>
+          <w:lang w:eastAsia="en-IN"/>
+          <w14:ligatures w14:val="none"/>
+        </w:rPr>
+        <w:t xml:space="preserve"> </w:t>
+      </w:r>
+      <w:proofErr w:type="spellStart"/>
+      <w:r>
+        <w:rPr>
+          <w:rFonts w:ascii="Consolas" w:eastAsia="Times New Roman" w:hAnsi="Consolas" w:cs="Times New Roman"/>
+          <w:color w:val="4EC9B0"/>
+          <w:kern w:val="0"/>
+          <w:sz w:val="21"/>
+          <w:szCs w:val="21"/>
+          <w:lang w:eastAsia="en-IN"/>
+          <w14:ligatures w14:val="none"/>
+        </w:rPr>
+        <w:t>Mono</w:t>
+      </w:r>
+      <w:r>
+        <w:rPr>
+          <w:rFonts w:ascii="Consolas" w:eastAsia="Times New Roman" w:hAnsi="Consolas" w:cs="Times New Roman"/>
+          <w:color w:val="CCCCCC"/>
+          <w:kern w:val="0"/>
+          <w:sz w:val="21"/>
+          <w:szCs w:val="21"/>
+          <w:lang w:eastAsia="en-IN"/>
+          <w14:ligatures w14:val="none"/>
+        </w:rPr>
+        <w:t>.</w:t>
+      </w:r>
+      <w:r>
+        <w:rPr>
+          <w:rFonts w:ascii="Consolas" w:eastAsia="Times New Roman" w:hAnsi="Consolas" w:cs="Times New Roman"/>
+          <w:color w:val="DCDCAA"/>
+          <w:kern w:val="0"/>
+          <w:sz w:val="21"/>
+          <w:szCs w:val="21"/>
+          <w:lang w:eastAsia="en-IN"/>
+          <w14:ligatures w14:val="none"/>
+        </w:rPr>
+        <w:t>just</w:t>
+      </w:r>
+      <w:proofErr w:type="spellEnd"/>
+      <w:r>
+        <w:rPr>
+          <w:rFonts w:ascii="Consolas" w:eastAsia="Times New Roman" w:hAnsi="Consolas" w:cs="Times New Roman"/>
+          <w:color w:val="CCCCCC"/>
+          <w:kern w:val="0"/>
+          <w:sz w:val="21"/>
+          <w:szCs w:val="21"/>
+          <w:lang w:eastAsia="en-IN"/>
+          <w14:ligatures w14:val="none"/>
+        </w:rPr>
+        <w:t>(</w:t>
+      </w:r>
+      <w:r>
+        <w:rPr>
+          <w:rFonts w:ascii="Consolas" w:eastAsia="Times New Roman" w:hAnsi="Consolas" w:cs="Times New Roman"/>
+          <w:color w:val="CE9178"/>
+          <w:kern w:val="0"/>
+          <w:sz w:val="21"/>
+          <w:szCs w:val="21"/>
+          <w:lang w:eastAsia="en-IN"/>
+          <w14:ligatures w14:val="none"/>
+        </w:rPr>
+        <w:t>"An error occurred. Please try after some time or contact support team!!!"</w:t>
+      </w:r>
+      <w:r>
+        <w:rPr>
+          <w:rFonts w:ascii="Consolas" w:eastAsia="Times New Roman" w:hAnsi="Consolas" w:cs="Times New Roman"/>
+          <w:color w:val="CCCCCC"/>
+          <w:kern w:val="0"/>
+          <w:sz w:val="21"/>
+          <w:szCs w:val="21"/>
+          <w:lang w:eastAsia="en-IN"/>
+          <w14:ligatures w14:val="none"/>
+        </w:rPr>
+        <w:t>);</w:t>
+      </w:r>
+    </w:p>
+    <w:p>
+      <w:pPr>
+        <w:shd w:val="clear" w:color="auto" w:fill="1F1F1F"/>
+        <w:spacing w:after="0" w:line="285" w:lineRule="atLeast"/>
+        <w:rPr>
+          <w:rFonts w:ascii="Consolas" w:eastAsia="Times New Roman" w:hAnsi="Consolas" w:cs="Times New Roman"/>
+          <w:color w:val="CCCCCC"/>
+          <w:kern w:val="0"/>
+          <w:sz w:val="21"/>
+          <w:szCs w:val="21"/>
+          <w:lang w:eastAsia="en-IN"/>
+          <w14:ligatures w14:val="none"/>
+        </w:rPr>
+      </w:pPr>
+      <w:r>
+        <w:rPr>
+          <w:rFonts w:ascii="Consolas" w:eastAsia="Times New Roman" w:hAnsi="Consolas" w:cs="Times New Roman"/>
+          <w:color w:val="CCCCCC"/>
+          <w:kern w:val="0"/>
+          <w:sz w:val="21"/>
+          <w:szCs w:val="21"/>
+          <w:lang w:eastAsia="en-IN"/>
+          <w14:ligatures w14:val="none"/>
+        </w:rPr>
+        <w:t>    }</w:t>
+      </w:r>
+    </w:p>
+    <w:p>
+      <w:pPr>
+        <w:shd w:val="clear" w:color="auto" w:fill="1F1F1F"/>
+        <w:spacing w:after="0" w:line="285" w:lineRule="atLeast"/>
+        <w:rPr>
+          <w:rFonts w:ascii="Consolas" w:eastAsia="Times New Roman" w:hAnsi="Consolas" w:cs="Times New Roman"/>
+          <w:color w:val="CCCCCC"/>
+          <w:kern w:val="0"/>
+          <w:sz w:val="21"/>
+          <w:szCs w:val="21"/>
+          <w:lang w:eastAsia="en-IN"/>
+          <w14:ligatures w14:val="none"/>
+        </w:rPr>
+      </w:pPr>
+    </w:p>
+    <w:p>
+      <w:pPr>
+        <w:shd w:val="clear" w:color="auto" w:fill="1F1F1F"/>
+        <w:spacing w:after="0" w:line="285" w:lineRule="atLeast"/>
+        <w:rPr>
+          <w:rFonts w:ascii="Consolas" w:eastAsia="Times New Roman" w:hAnsi="Consolas" w:cs="Times New Roman"/>
+          <w:color w:val="CCCCCC"/>
+          <w:kern w:val="0"/>
+          <w:sz w:val="21"/>
+          <w:szCs w:val="21"/>
+          <w:lang w:eastAsia="en-IN"/>
+          <w14:ligatures w14:val="none"/>
+        </w:rPr>
+      </w:pPr>
+      <w:r>
+        <w:rPr>
+          <w:rFonts w:ascii="Consolas" w:eastAsia="Times New Roman" w:hAnsi="Consolas" w:cs="Times New Roman"/>
+          <w:color w:val="CCCCCC"/>
+          <w:kern w:val="0"/>
+          <w:sz w:val="21"/>
+          <w:szCs w:val="21"/>
+          <w:lang w:eastAsia="en-IN"/>
+          <w14:ligatures w14:val="none"/>
+        </w:rPr>
+        <w:t>}</w:t>
+      </w:r>
+    </w:p>
+    <w:p>
+      <w:pPr>
+        <w:pStyle w:val="NoSpacing"/>
+      </w:pPr>
+      <w:r>
+        <w:t xml:space="preserve"> </w:t>
+      </w:r>
+    </w:p>
+    <w:p>
+      <w:pPr>
+        <w:pStyle w:val="NoSpacing"/>
+      </w:pPr>
+      <w:r>
+        <w:t>So, this is a simple business logic that I have written as a fallback mechanism.</w:t>
+      </w:r>
+    </w:p>
+    <w:p>
+      <w:pPr>
+        <w:pStyle w:val="NoSpacing"/>
+        <w:rPr>
+          <w:rStyle w:val="transcript--highlight-cue--ugvse"/>
+        </w:rPr>
+      </w:pPr>
+      <w:r>
+        <w:t xml:space="preserve">In your real projects you may have some complex fallback requirements like triggering an email to the support team or sending some default response, so it is up to your client requirements and accordingly </w:t>
+      </w:r>
+      <w:r>
+        <w:rPr>
+          <w:rStyle w:val="transcript--highlight-cue--ugvse"/>
+        </w:rPr>
+        <w:t>you can implement your own logic.</w:t>
+      </w:r>
+    </w:p>
+    <w:p>
+      <w:pPr>
+        <w:pStyle w:val="NoSpacing"/>
+        <w:rPr>
+          <w:rStyle w:val="transcript--highlight-cue--ugvse"/>
+        </w:rPr>
+      </w:pPr>
+    </w:p>
+    <w:p>
+      <w:pPr>
+        <w:pStyle w:val="NoSpacing"/>
+      </w:pPr>
+      <w:r>
+        <w:t>As of now, I am trying to send a simple business error from my fallback REST API since we are trying</w:t>
+      </w:r>
+    </w:p>
+    <w:p>
+      <w:pPr>
+        <w:pStyle w:val="NoSpacing"/>
+      </w:pPr>
+      <w:r>
+        <w:t>to build a REST API inside the Gateway server which is implemented on top of spring reactive, we need</w:t>
+      </w:r>
+      <w:r>
+        <w:t xml:space="preserve"> </w:t>
+      </w:r>
+      <w:r>
+        <w:rPr>
+          <w:rStyle w:val="transcript--highlight-cue--ugvse"/>
+        </w:rPr>
+        <w:t>to make sure we are wrapping the return String with the help of mono.</w:t>
+      </w:r>
+    </w:p>
+    <w:p>
+      <w:pPr>
+        <w:pStyle w:val="NoSpacing"/>
+      </w:pPr>
+      <w:r>
+        <w:t xml:space="preserve">And very similarly here also we need to use </w:t>
+      </w:r>
+      <w:proofErr w:type="spellStart"/>
+      <w:r>
+        <w:t>Mono.just</w:t>
+      </w:r>
+      <w:proofErr w:type="spellEnd"/>
+      <w:r>
+        <w:t xml:space="preserve">() and to this </w:t>
+      </w:r>
+      <w:proofErr w:type="gramStart"/>
+      <w:r>
+        <w:t>just(</w:t>
+      </w:r>
+      <w:proofErr w:type="gramEnd"/>
+      <w:r>
+        <w:t>) we need to pass what</w:t>
+      </w:r>
+    </w:p>
+    <w:p>
+      <w:pPr>
+        <w:pStyle w:val="NoSpacing"/>
+      </w:pPr>
+      <w:r>
+        <w:t>is a String that we want to send.</w:t>
+      </w:r>
+    </w:p>
+    <w:p>
+      <w:pPr>
+        <w:pStyle w:val="NoSpacing"/>
+      </w:pPr>
+    </w:p>
+    <w:p>
+      <w:pPr>
+        <w:pStyle w:val="NoSpacing"/>
+      </w:pPr>
+    </w:p>
+    <w:p>
+      <w:pPr>
+        <w:pStyle w:val="NoSpacing"/>
+      </w:pPr>
+      <w:r>
+        <w:t>As a next step, we need to integrate this REST API into our circuit breaker pattern.</w:t>
+      </w:r>
+    </w:p>
+    <w:p>
+      <w:pPr>
+        <w:pStyle w:val="NoSpacing"/>
+      </w:pPr>
+      <w:r>
+        <w:t xml:space="preserve">For the same, </w:t>
+      </w:r>
+      <w:proofErr w:type="gramStart"/>
+      <w:r>
+        <w:t>let's</w:t>
+      </w:r>
+      <w:proofErr w:type="gramEnd"/>
+      <w:r>
+        <w:t xml:space="preserve"> go to the Gateway server application just after the set name.</w:t>
+      </w:r>
+    </w:p>
+    <w:p>
+      <w:pPr>
+        <w:pStyle w:val="NoSpacing"/>
+      </w:pPr>
+      <w:r>
+        <w:t xml:space="preserve">We can also invoke </w:t>
+      </w:r>
+      <w:proofErr w:type="spellStart"/>
+      <w:proofErr w:type="gramStart"/>
+      <w:r>
+        <w:t>setFallbackUri</w:t>
+      </w:r>
+      <w:proofErr w:type="spellEnd"/>
+      <w:r>
+        <w:t>(</w:t>
+      </w:r>
+      <w:proofErr w:type="gramEnd"/>
+      <w:r>
+        <w:t>).</w:t>
+      </w:r>
+    </w:p>
+    <w:p>
+      <w:pPr>
+        <w:pStyle w:val="NoSpacing"/>
+      </w:pPr>
+      <w:r>
+        <w:t xml:space="preserve">And to this </w:t>
+      </w:r>
+      <w:proofErr w:type="spellStart"/>
+      <w:r>
+        <w:t>fallbackUri</w:t>
+      </w:r>
+      <w:proofErr w:type="spellEnd"/>
+      <w:r>
+        <w:t xml:space="preserve"> </w:t>
+      </w:r>
+      <w:proofErr w:type="gramStart"/>
+      <w:r>
+        <w:t>I'm</w:t>
+      </w:r>
+      <w:proofErr w:type="gramEnd"/>
+      <w:r>
+        <w:t xml:space="preserve"> going to send what is a fallback REST API URL details.</w:t>
+      </w:r>
+    </w:p>
+    <w:p>
+      <w:pPr>
+        <w:pStyle w:val="NoSpacing"/>
+      </w:pPr>
+      <w:r>
+        <w:t xml:space="preserve">So here </w:t>
+      </w:r>
+      <w:proofErr w:type="gramStart"/>
+      <w:r>
+        <w:t>I'm</w:t>
+      </w:r>
+      <w:proofErr w:type="gramEnd"/>
+      <w:r>
+        <w:t xml:space="preserve"> going to mention forward:/</w:t>
+      </w:r>
+      <w:proofErr w:type="spellStart"/>
+      <w:r>
+        <w:t>contactsupport</w:t>
+      </w:r>
+      <w:proofErr w:type="spellEnd"/>
+      <w:r>
+        <w:t>.</w:t>
+      </w:r>
+    </w:p>
+    <w:p>
+      <w:pPr>
+        <w:pStyle w:val="NoSpacing"/>
+      </w:pPr>
+    </w:p>
+    <w:p>
+      <w:pPr>
+        <w:pStyle w:val="NoSpacing"/>
+      </w:pPr>
+    </w:p>
+    <w:p>
+      <w:pPr>
+        <w:pStyle w:val="NoSpacing"/>
+      </w:pPr>
+      <w:r>
+        <w:lastRenderedPageBreak/>
+        <w:t xml:space="preserve">package </w:t>
+      </w:r>
+      <w:proofErr w:type="spellStart"/>
+      <w:proofErr w:type="gramStart"/>
+      <w:r>
+        <w:t>com.eazybytes</w:t>
+      </w:r>
+      <w:proofErr w:type="gramEnd"/>
+      <w:r>
+        <w:t>.gatewayserver</w:t>
+      </w:r>
+      <w:proofErr w:type="spellEnd"/>
+      <w:r>
+        <w:t>;</w:t>
+      </w:r>
+    </w:p>
+    <w:p>
+      <w:pPr>
+        <w:pStyle w:val="NoSpacing"/>
+      </w:pPr>
+      <w:r>
+        <w:t>@SpringBootApplication</w:t>
+      </w:r>
+    </w:p>
+    <w:p>
+      <w:pPr>
+        <w:pStyle w:val="NoSpacing"/>
+      </w:pPr>
+      <w:r>
+        <w:t xml:space="preserve">public class </w:t>
+      </w:r>
+      <w:proofErr w:type="spellStart"/>
+      <w:r>
+        <w:t>GatewayserverApplication</w:t>
+      </w:r>
+      <w:proofErr w:type="spellEnd"/>
+      <w:r>
+        <w:t xml:space="preserve"> {</w:t>
+      </w:r>
+    </w:p>
+    <w:p>
+      <w:pPr>
+        <w:pStyle w:val="NoSpacing"/>
+      </w:pPr>
+      <w:r>
+        <w:t>…</w:t>
+      </w:r>
+    </w:p>
+    <w:p>
+      <w:pPr>
+        <w:pStyle w:val="NoSpacing"/>
+      </w:pPr>
+    </w:p>
+    <w:p>
+      <w:pPr>
+        <w:pStyle w:val="NoSpacing"/>
+      </w:pPr>
+      <w:r>
+        <w:t>    @Bean</w:t>
+      </w:r>
+    </w:p>
+    <w:p>
+      <w:pPr>
+        <w:pStyle w:val="NoSpacing"/>
+      </w:pPr>
+      <w:r>
+        <w:t xml:space="preserve">    public </w:t>
+      </w:r>
+      <w:proofErr w:type="spellStart"/>
+      <w:r>
+        <w:t>RouteLocator</w:t>
+      </w:r>
+      <w:proofErr w:type="spellEnd"/>
+      <w:r>
+        <w:t xml:space="preserve"> </w:t>
+      </w:r>
+      <w:proofErr w:type="spellStart"/>
+      <w:proofErr w:type="gramStart"/>
+      <w:r>
+        <w:t>eazyBankRouteConfig</w:t>
+      </w:r>
+      <w:proofErr w:type="spellEnd"/>
+      <w:r>
+        <w:t>(</w:t>
+      </w:r>
+      <w:proofErr w:type="spellStart"/>
+      <w:proofErr w:type="gramEnd"/>
+      <w:r>
+        <w:t>RouteLocatorBuilder</w:t>
+      </w:r>
+      <w:proofErr w:type="spellEnd"/>
+      <w:r>
+        <w:t xml:space="preserve"> </w:t>
+      </w:r>
+      <w:proofErr w:type="spellStart"/>
+      <w:r>
+        <w:t>routeLocatorBuilder</w:t>
+      </w:r>
+      <w:proofErr w:type="spellEnd"/>
+      <w:r>
+        <w:t>){</w:t>
+      </w:r>
+    </w:p>
+    <w:p>
+      <w:pPr>
+        <w:pStyle w:val="NoSpacing"/>
+      </w:pPr>
+      <w:r>
+        <w:t xml:space="preserve">        return </w:t>
+      </w:r>
+      <w:proofErr w:type="spellStart"/>
+      <w:r>
+        <w:t>routeLocatorBuilder.routes</w:t>
+      </w:r>
+      <w:proofErr w:type="spellEnd"/>
+      <w:r>
+        <w:t>()</w:t>
+      </w:r>
+    </w:p>
+    <w:p>
+      <w:pPr>
+        <w:pStyle w:val="NoSpacing"/>
+      </w:pPr>
+      <w:r>
+        <w:t xml:space="preserve">                </w:t>
+      </w:r>
+      <w:proofErr w:type="gramStart"/>
+      <w:r>
+        <w:t>.route</w:t>
+      </w:r>
+      <w:proofErr w:type="gramEnd"/>
+      <w:r>
+        <w:t xml:space="preserve">(p -&gt; </w:t>
+      </w:r>
+      <w:proofErr w:type="spellStart"/>
+      <w:r>
+        <w:t>p.path</w:t>
+      </w:r>
+      <w:proofErr w:type="spellEnd"/>
+      <w:r>
+        <w:t>("/</w:t>
+      </w:r>
+      <w:proofErr w:type="spellStart"/>
+      <w:r>
+        <w:t>eazybank</w:t>
+      </w:r>
+      <w:proofErr w:type="spellEnd"/>
+      <w:r>
+        <w:t>/accounts/**")</w:t>
+      </w:r>
+    </w:p>
+    <w:p>
+      <w:pPr>
+        <w:pStyle w:val="NoSpacing"/>
+      </w:pPr>
+      <w:r>
+        <w:t xml:space="preserve">                </w:t>
+      </w:r>
+      <w:proofErr w:type="gramStart"/>
+      <w:r>
+        <w:t>.filters</w:t>
+      </w:r>
+      <w:proofErr w:type="gramEnd"/>
+      <w:r>
+        <w:t xml:space="preserve">(f -&gt; </w:t>
+      </w:r>
+      <w:proofErr w:type="spellStart"/>
+      <w:r>
+        <w:t>f.rewritePath</w:t>
+      </w:r>
+      <w:proofErr w:type="spellEnd"/>
+      <w:r>
+        <w:t>("/</w:t>
+      </w:r>
+      <w:proofErr w:type="spellStart"/>
+      <w:r>
+        <w:t>eazybank</w:t>
+      </w:r>
+      <w:proofErr w:type="spellEnd"/>
+      <w:r>
+        <w:t>/accounts/(?&lt;segment&gt;.*)", "/${segment}")</w:t>
+      </w:r>
+    </w:p>
+    <w:p>
+      <w:pPr>
+        <w:pStyle w:val="NoSpacing"/>
+      </w:pPr>
+      <w:r>
+        <w:t>                               </w:t>
+      </w:r>
+      <w:proofErr w:type="gramStart"/>
+      <w:r>
+        <w:t>.</w:t>
+      </w:r>
+      <w:proofErr w:type="spellStart"/>
+      <w:r>
+        <w:t>addResponseHeader</w:t>
+      </w:r>
+      <w:proofErr w:type="spellEnd"/>
+      <w:proofErr w:type="gramEnd"/>
+      <w:r>
+        <w:t xml:space="preserve">("X-Response-Time", </w:t>
+      </w:r>
+      <w:proofErr w:type="spellStart"/>
+      <w:r>
+        <w:t>LocalDateTime.now</w:t>
+      </w:r>
+      <w:proofErr w:type="spellEnd"/>
+      <w:r>
+        <w:t>().toString())</w:t>
+      </w:r>
+    </w:p>
+    <w:p>
+      <w:pPr>
+        <w:pStyle w:val="NoSpacing"/>
+      </w:pPr>
+      <w:r>
+        <w:t>                               </w:t>
+      </w:r>
+      <w:proofErr w:type="gramStart"/>
+      <w:r>
+        <w:t>.</w:t>
+      </w:r>
+      <w:proofErr w:type="spellStart"/>
+      <w:r>
+        <w:t>circuitBreaker</w:t>
+      </w:r>
+      <w:proofErr w:type="spellEnd"/>
+      <w:proofErr w:type="gramEnd"/>
+      <w:r>
+        <w:t xml:space="preserve">(config -&gt; </w:t>
+      </w:r>
+      <w:proofErr w:type="spellStart"/>
+      <w:r>
+        <w:t>config.setName</w:t>
+      </w:r>
+      <w:proofErr w:type="spellEnd"/>
+      <w:r>
+        <w:t>("</w:t>
+      </w:r>
+      <w:proofErr w:type="spellStart"/>
+      <w:r>
+        <w:t>accountsCircuitBreaker</w:t>
+      </w:r>
+      <w:proofErr w:type="spellEnd"/>
+      <w:r>
+        <w:t>")</w:t>
+      </w:r>
+    </w:p>
+    <w:p>
+      <w:pPr>
+        <w:pStyle w:val="NoSpacing"/>
+        <w:rPr>
+          <w:b/>
+          <w:bCs/>
+        </w:rPr>
+      </w:pPr>
+      <w:r>
+        <w:rPr>
+          <w:b/>
+          <w:bCs/>
+        </w:rPr>
+        <w:t>                               </w:t>
+      </w:r>
+      <w:proofErr w:type="gramStart"/>
+      <w:r>
+        <w:rPr>
+          <w:b/>
+          <w:bCs/>
+        </w:rPr>
+        <w:t>.</w:t>
+      </w:r>
+      <w:proofErr w:type="spellStart"/>
+      <w:r>
+        <w:rPr>
+          <w:b/>
+          <w:bCs/>
+        </w:rPr>
+        <w:t>setFallbackUri</w:t>
+      </w:r>
+      <w:proofErr w:type="spellEnd"/>
+      <w:proofErr w:type="gramEnd"/>
+      <w:r>
+        <w:rPr>
+          <w:b/>
+          <w:bCs/>
+        </w:rPr>
+        <w:t>("forward:/</w:t>
+      </w:r>
+      <w:proofErr w:type="spellStart"/>
+      <w:r>
+        <w:rPr>
+          <w:b/>
+          <w:bCs/>
+        </w:rPr>
+        <w:t>contactSupport</w:t>
+      </w:r>
+      <w:proofErr w:type="spellEnd"/>
+      <w:r>
+        <w:rPr>
+          <w:b/>
+          <w:bCs/>
+        </w:rPr>
+        <w:t>")))</w:t>
+      </w:r>
+    </w:p>
+    <w:p>
+      <w:pPr>
+        <w:pStyle w:val="NoSpacing"/>
+      </w:pPr>
+      <w:r>
+        <w:t xml:space="preserve">                </w:t>
+      </w:r>
+      <w:proofErr w:type="gramStart"/>
+      <w:r>
+        <w:t>.</w:t>
+      </w:r>
+      <w:proofErr w:type="spellStart"/>
+      <w:r>
+        <w:t>uri</w:t>
+      </w:r>
+      <w:proofErr w:type="spellEnd"/>
+      <w:proofErr w:type="gramEnd"/>
+      <w:r>
+        <w:t>("lb://ACCOUNTS"))</w:t>
+      </w:r>
+    </w:p>
+    <w:p>
+      <w:pPr>
+        <w:pStyle w:val="NoSpacing"/>
+      </w:pPr>
+      <w:r>
+        <w:t xml:space="preserve">                </w:t>
+      </w:r>
+      <w:proofErr w:type="gramStart"/>
+      <w:r>
+        <w:t>.route</w:t>
+      </w:r>
+      <w:proofErr w:type="gramEnd"/>
+      <w:r>
+        <w:t xml:space="preserve">(p -&gt; </w:t>
+      </w:r>
+      <w:proofErr w:type="spellStart"/>
+      <w:r>
+        <w:t>p.path</w:t>
+      </w:r>
+      <w:proofErr w:type="spellEnd"/>
+      <w:r>
+        <w:t>("/</w:t>
+      </w:r>
+      <w:proofErr w:type="spellStart"/>
+      <w:r>
+        <w:t>eazybank</w:t>
+      </w:r>
+      <w:proofErr w:type="spellEnd"/>
+      <w:r>
+        <w:t>/loans/**")</w:t>
+      </w:r>
+    </w:p>
+    <w:p>
+      <w:pPr>
+        <w:pStyle w:val="NoSpacing"/>
+      </w:pPr>
+      <w:r>
+        <w:t xml:space="preserve">                </w:t>
+      </w:r>
+      <w:proofErr w:type="gramStart"/>
+      <w:r>
+        <w:t>.filters</w:t>
+      </w:r>
+      <w:proofErr w:type="gramEnd"/>
+      <w:r>
+        <w:t xml:space="preserve">(f -&gt; </w:t>
+      </w:r>
+      <w:proofErr w:type="spellStart"/>
+      <w:r>
+        <w:t>f.rewritePath</w:t>
+      </w:r>
+      <w:proofErr w:type="spellEnd"/>
+      <w:r>
+        <w:t>("/</w:t>
+      </w:r>
+      <w:proofErr w:type="spellStart"/>
+      <w:r>
+        <w:t>eazybank</w:t>
+      </w:r>
+      <w:proofErr w:type="spellEnd"/>
+      <w:r>
+        <w:t>/loans/(?&lt;segment&gt;.*)", "/${segment}")</w:t>
+      </w:r>
+    </w:p>
+    <w:p>
+      <w:pPr>
+        <w:pStyle w:val="NoSpacing"/>
+      </w:pPr>
+      <w:r>
+        <w:t>                               </w:t>
+      </w:r>
+      <w:proofErr w:type="gramStart"/>
+      <w:r>
+        <w:t>.</w:t>
+      </w:r>
+      <w:proofErr w:type="spellStart"/>
+      <w:r>
+        <w:t>addResponseHeader</w:t>
+      </w:r>
+      <w:proofErr w:type="spellEnd"/>
+      <w:proofErr w:type="gramEnd"/>
+      <w:r>
+        <w:t xml:space="preserve">("X-Response-Time", </w:t>
+      </w:r>
+      <w:proofErr w:type="spellStart"/>
+      <w:r>
+        <w:t>LocalDateTime.now</w:t>
+      </w:r>
+      <w:proofErr w:type="spellEnd"/>
+      <w:r>
+        <w:t>().toString()))</w:t>
+      </w:r>
+    </w:p>
+    <w:p>
+      <w:pPr>
+        <w:pStyle w:val="NoSpacing"/>
+      </w:pPr>
+      <w:r>
+        <w:t xml:space="preserve">                </w:t>
+      </w:r>
+      <w:proofErr w:type="gramStart"/>
+      <w:r>
+        <w:t>.</w:t>
+      </w:r>
+      <w:proofErr w:type="spellStart"/>
+      <w:r>
+        <w:t>uri</w:t>
+      </w:r>
+      <w:proofErr w:type="spellEnd"/>
+      <w:proofErr w:type="gramEnd"/>
+      <w:r>
+        <w:t>("lb://LOANS"))</w:t>
+      </w:r>
+    </w:p>
+    <w:p>
+      <w:pPr>
+        <w:pStyle w:val="NoSpacing"/>
+      </w:pPr>
+      <w:r>
+        <w:t xml:space="preserve">                </w:t>
+      </w:r>
+      <w:proofErr w:type="gramStart"/>
+      <w:r>
+        <w:t>.route</w:t>
+      </w:r>
+      <w:proofErr w:type="gramEnd"/>
+      <w:r>
+        <w:t xml:space="preserve">(p -&gt; </w:t>
+      </w:r>
+      <w:proofErr w:type="spellStart"/>
+      <w:r>
+        <w:t>p.path</w:t>
+      </w:r>
+      <w:proofErr w:type="spellEnd"/>
+      <w:r>
+        <w:t>("/</w:t>
+      </w:r>
+      <w:proofErr w:type="spellStart"/>
+      <w:r>
+        <w:t>eazybank</w:t>
+      </w:r>
+      <w:proofErr w:type="spellEnd"/>
+      <w:r>
+        <w:t>/cards/**")</w:t>
+      </w:r>
+    </w:p>
+    <w:p>
+      <w:pPr>
+        <w:pStyle w:val="NoSpacing"/>
+      </w:pPr>
+      <w:r>
+        <w:t xml:space="preserve">                </w:t>
+      </w:r>
+      <w:proofErr w:type="gramStart"/>
+      <w:r>
+        <w:t>.filters</w:t>
+      </w:r>
+      <w:proofErr w:type="gramEnd"/>
+      <w:r>
+        <w:t xml:space="preserve">(f -&gt; </w:t>
+      </w:r>
+      <w:proofErr w:type="spellStart"/>
+      <w:r>
+        <w:t>f.rewritePath</w:t>
+      </w:r>
+      <w:proofErr w:type="spellEnd"/>
+      <w:r>
+        <w:t>("/</w:t>
+      </w:r>
+      <w:proofErr w:type="spellStart"/>
+      <w:r>
+        <w:t>eazybank</w:t>
+      </w:r>
+      <w:proofErr w:type="spellEnd"/>
+      <w:r>
+        <w:t>/cards/(?&lt;segment&gt;.*)", "/${segment}")</w:t>
+      </w:r>
+    </w:p>
+    <w:p>
+      <w:pPr>
+        <w:pStyle w:val="NoSpacing"/>
+      </w:pPr>
+      <w:r>
+        <w:t>                               </w:t>
+      </w:r>
+      <w:proofErr w:type="gramStart"/>
+      <w:r>
+        <w:t>.</w:t>
+      </w:r>
+      <w:proofErr w:type="spellStart"/>
+      <w:r>
+        <w:t>addResponseHeader</w:t>
+      </w:r>
+      <w:proofErr w:type="spellEnd"/>
+      <w:proofErr w:type="gramEnd"/>
+      <w:r>
+        <w:t xml:space="preserve">("X-Response-Time", </w:t>
+      </w:r>
+      <w:proofErr w:type="spellStart"/>
+      <w:r>
+        <w:t>LocalDateTime.now</w:t>
+      </w:r>
+      <w:proofErr w:type="spellEnd"/>
+      <w:r>
+        <w:t xml:space="preserve">().toString()))               </w:t>
+      </w:r>
+    </w:p>
+    <w:p>
+      <w:pPr>
+        <w:pStyle w:val="NoSpacing"/>
+      </w:pPr>
+      <w:r>
+        <w:t xml:space="preserve">                </w:t>
+      </w:r>
+      <w:proofErr w:type="gramStart"/>
+      <w:r>
+        <w:t>.</w:t>
+      </w:r>
+      <w:proofErr w:type="spellStart"/>
+      <w:r>
+        <w:t>uri</w:t>
+      </w:r>
+      <w:proofErr w:type="spellEnd"/>
+      <w:proofErr w:type="gramEnd"/>
+      <w:r>
+        <w:t>("lb://CARDS"))</w:t>
+      </w:r>
+    </w:p>
+    <w:p>
+      <w:pPr>
+        <w:pStyle w:val="NoSpacing"/>
+      </w:pPr>
+      <w:r>
+        <w:t xml:space="preserve">                </w:t>
+      </w:r>
+      <w:proofErr w:type="gramStart"/>
+      <w:r>
+        <w:t>.build</w:t>
+      </w:r>
+      <w:proofErr w:type="gramEnd"/>
+      <w:r>
+        <w:t>();</w:t>
+      </w:r>
+    </w:p>
+    <w:p>
+      <w:pPr>
+        <w:pStyle w:val="NoSpacing"/>
+      </w:pPr>
+      <w:r>
+        <w:t>    }</w:t>
+      </w:r>
+    </w:p>
+    <w:p>
+      <w:pPr>
+        <w:pStyle w:val="NoSpacing"/>
+      </w:pPr>
+      <w:r>
+        <w:t>}</w:t>
+      </w:r>
+    </w:p>
+    <w:p>
+      <w:pPr>
+        <w:pStyle w:val="NoSpacing"/>
+      </w:pPr>
+    </w:p>
+    <w:p>
+      <w:pPr>
+        <w:pStyle w:val="NoSpacing"/>
+      </w:pPr>
+    </w:p>
+    <w:p>
+      <w:pPr>
+        <w:pStyle w:val="NoSpacing"/>
+      </w:pPr>
+      <w:r>
+        <w:t xml:space="preserve">With this, </w:t>
+      </w:r>
+      <w:r>
+        <w:t>I am</w:t>
+      </w:r>
+      <w:r>
+        <w:t xml:space="preserve"> telling to my circuit breaker pattern. Whenever there is an exception happens, please invoke this fallback by forwarding the request to the contact support. </w:t>
+      </w:r>
+    </w:p>
+    <w:p>
+      <w:pPr>
+        <w:pStyle w:val="NoSpacing"/>
+      </w:pPr>
+      <w:r>
+        <w:t>With this we have some fallback mechanism.</w:t>
+      </w:r>
+    </w:p>
+    <w:p>
+      <w:pPr>
+        <w:pStyle w:val="NoSpacing"/>
+      </w:pPr>
+    </w:p>
+    <w:p>
+      <w:pPr>
+        <w:pStyle w:val="NoSpacing"/>
+      </w:pPr>
+      <w:r>
+        <w:t>Start the microservices in sequence</w:t>
+      </w:r>
+    </w:p>
+    <w:p>
+      <w:pPr>
+        <w:pStyle w:val="NoSpacing"/>
+      </w:pPr>
+      <w:r>
+        <w:t xml:space="preserve">configserver, eureka, accounts, </w:t>
+      </w:r>
+      <w:proofErr w:type="spellStart"/>
+      <w:r>
+        <w:t>gatewayserver</w:t>
+      </w:r>
+      <w:proofErr w:type="spellEnd"/>
+      <w:r>
+        <w:br/>
+      </w:r>
+    </w:p>
+    <w:p>
+      <w:pPr>
+        <w:pStyle w:val="NoSpacing"/>
+      </w:pPr>
+      <w:r>
+        <w:t>Do not start loans and cards microservice to see the circuit breaker pattern in action</w:t>
+      </w:r>
+    </w:p>
+    <w:p>
+      <w:pPr>
+        <w:pStyle w:val="NoSpacing"/>
+      </w:pPr>
+    </w:p>
+    <w:p>
+      <w:pPr>
+        <w:pStyle w:val="NoSpacing"/>
+      </w:pPr>
+    </w:p>
+    <w:p>
+      <w:pPr>
+        <w:pStyle w:val="NoSpacing"/>
+      </w:pPr>
+    </w:p>
+    <w:p>
+      <w:pPr>
+        <w:pStyle w:val="NoSpacing"/>
+      </w:pPr>
+    </w:p>
+    <w:p>
+      <w:pPr>
+        <w:pStyle w:val="NoSpacing"/>
+      </w:pPr>
+      <w:r>
+        <w:drawing>
+          <wp:inline distT="0" distB="0" distL="0" distR="0" wp14:anchorId="2F53D631" wp14:editId="00F85C38">
+            <wp:extent cx="5224007" cy="854269"/>
+            <wp:effectExtent l="0" t="0" r="0" b="3175"/>
+            <wp:docPr id="423964487" name="Picture 1"/>
+            <wp:cNvGraphicFramePr>
+              <a:graphicFrameLocks xmlns:a="http://schemas.openxmlformats.org/drawingml/2006/main" noChangeAspect="1"/>
+            </wp:cNvGraphicFramePr>
+            <a:graphic xmlns:a="http://schemas.openxmlformats.org/drawingml/2006/main">
+              <a:graphicData uri="http://schemas.openxmlformats.org/drawingml/2006/picture">
+                <pic:pic xmlns:pic="http://schemas.openxmlformats.org/drawingml/2006/picture">
+                  <pic:nvPicPr>
+                    <pic:cNvPr id="423964487" name=""/>
+                    <pic:cNvPicPr/>
+                  </pic:nvPicPr>
+                  <pic:blipFill>
+                    <a:blip r:embed="rId53"/>
+                    <a:stretch>
+                      <a:fillRect/>
+                    </a:stretch>
+                  </pic:blipFill>
+                  <pic:spPr>
+                    <a:xfrm>
+                      <a:off x="0" y="0"/>
+                      <a:ext cx="5233671" cy="855849"/>
+                    </a:xfrm>
+                    <a:prstGeom prst="rect">
+                      <a:avLst/>
+                    </a:prstGeom>
+                  </pic:spPr>
+                </pic:pic>
+              </a:graphicData>
+            </a:graphic>
+          </wp:inline>
+        </w:drawing>
+      </w:r>
+    </w:p>
+    <w:p>
+      <w:pPr>
+        <w:pStyle w:val="NoSpacing"/>
+      </w:pPr>
+      <w:r>
+        <w:drawing>
+          <wp:inline distT="0" distB="0" distL="0" distR="0" wp14:anchorId="0FEBFE91" wp14:editId="313DA40E">
+            <wp:extent cx="5064981" cy="1101603"/>
+            <wp:effectExtent l="0" t="0" r="2540" b="3810"/>
+            <wp:docPr id="1683037345" name="Picture 1"/>
+            <wp:cNvGraphicFramePr>
+              <a:graphicFrameLocks xmlns:a="http://schemas.openxmlformats.org/drawingml/2006/main" noChangeAspect="1"/>
+            </wp:cNvGraphicFramePr>
+            <a:graphic xmlns:a="http://schemas.openxmlformats.org/drawingml/2006/main">
+              <a:graphicData uri="http://schemas.openxmlformats.org/drawingml/2006/picture">
+                <pic:pic xmlns:pic="http://schemas.openxmlformats.org/drawingml/2006/picture">
+                  <pic:nvPicPr>
+                    <pic:cNvPr id="1683037345" name=""/>
+                    <pic:cNvPicPr/>
+                  </pic:nvPicPr>
+                  <pic:blipFill>
+                    <a:blip r:embed="rId54"/>
+                    <a:stretch>
+                      <a:fillRect/>
+                    </a:stretch>
+                  </pic:blipFill>
+                  <pic:spPr>
+                    <a:xfrm>
+                      <a:off x="0" y="0"/>
+                      <a:ext cx="5075147" cy="1103814"/>
+                    </a:xfrm>
+                    <a:prstGeom prst="rect">
+                      <a:avLst/>
+                    </a:prstGeom>
+                  </pic:spPr>
+                </pic:pic>
+              </a:graphicData>
+            </a:graphic>
+          </wp:inline>
+        </w:drawing>
+      </w:r>
+    </w:p>
+    <w:p>
+      <w:pPr>
+        <w:pStyle w:val="NoSpacing"/>
+      </w:pPr>
+      <w:r>
+        <w:t xml:space="preserve">First, </w:t>
+      </w:r>
+      <w:proofErr w:type="gramStart"/>
+      <w:r>
+        <w:t>I'll</w:t>
+      </w:r>
+      <w:proofErr w:type="gramEnd"/>
+      <w:r>
+        <w:t xml:space="preserve"> try to click on the send button.</w:t>
+      </w:r>
+    </w:p>
+    <w:p>
+      <w:pPr>
+        <w:pStyle w:val="NoSpacing"/>
+      </w:pPr>
+      <w:proofErr w:type="gramStart"/>
+      <w:r>
+        <w:rPr>
+          <w:rStyle w:val="transcript--highlight-cue--ugvse"/>
+        </w:rPr>
+        <w:lastRenderedPageBreak/>
+        <w:t>You'll</w:t>
+      </w:r>
+      <w:proofErr w:type="gramEnd"/>
+      <w:r>
+        <w:rPr>
+          <w:rStyle w:val="transcript--highlight-cue--ugvse"/>
+        </w:rPr>
+        <w:t xml:space="preserve"> get a happy response so everyone is happy. Inside the actuator </w:t>
+      </w:r>
+      <w:r>
+        <w:t>you can see as of now the overall status is closed and if I try to refresh this page, there is one request received after my gateway server is restarted and the request is also processed successfully.</w:t>
+      </w:r>
+    </w:p>
+    <w:p>
+      <w:pPr>
+        <w:pStyle w:val="NoSpacing"/>
+      </w:pPr>
+    </w:p>
+    <w:p>
+      <w:pPr>
+        <w:pStyle w:val="NoSpacing"/>
+      </w:pPr>
+      <w:r>
+        <w:drawing>
+          <wp:inline distT="0" distB="0" distL="0" distR="0" wp14:anchorId="46DA1AC0" wp14:editId="3829276A">
+            <wp:extent cx="5072932" cy="1742310"/>
+            <wp:effectExtent l="0" t="0" r="0" b="0"/>
+            <wp:docPr id="944858051" name="Picture 1"/>
+            <wp:cNvGraphicFramePr>
+              <a:graphicFrameLocks xmlns:a="http://schemas.openxmlformats.org/drawingml/2006/main" noChangeAspect="1"/>
+            </wp:cNvGraphicFramePr>
+            <a:graphic xmlns:a="http://schemas.openxmlformats.org/drawingml/2006/main">
+              <a:graphicData uri="http://schemas.openxmlformats.org/drawingml/2006/picture">
+                <pic:pic xmlns:pic="http://schemas.openxmlformats.org/drawingml/2006/picture">
+                  <pic:nvPicPr>
+                    <pic:cNvPr id="944858051" name=""/>
+                    <pic:cNvPicPr/>
+                  </pic:nvPicPr>
+                  <pic:blipFill>
+                    <a:blip r:embed="rId55"/>
+                    <a:stretch>
+                      <a:fillRect/>
+                    </a:stretch>
+                  </pic:blipFill>
+                  <pic:spPr>
+                    <a:xfrm>
+                      <a:off x="0" y="0"/>
+                      <a:ext cx="5080196" cy="1744805"/>
+                    </a:xfrm>
+                    <a:prstGeom prst="rect">
+                      <a:avLst/>
+                    </a:prstGeom>
+                  </pic:spPr>
+                </pic:pic>
+              </a:graphicData>
+            </a:graphic>
+          </wp:inline>
+        </w:drawing>
+      </w:r>
+    </w:p>
+    <w:p>
+      <w:pPr>
+        <w:pStyle w:val="NoSpacing"/>
+      </w:pPr>
+      <w:r>
+        <w:drawing>
+          <wp:inline distT="0" distB="0" distL="0" distR="0" wp14:anchorId="1051D84B" wp14:editId="3B86DD88">
+            <wp:extent cx="4953663" cy="1645367"/>
+            <wp:effectExtent l="0" t="0" r="0" b="0"/>
+            <wp:docPr id="367599452" name="Picture 1"/>
+            <wp:cNvGraphicFramePr>
+              <a:graphicFrameLocks xmlns:a="http://schemas.openxmlformats.org/drawingml/2006/main" noChangeAspect="1"/>
+            </wp:cNvGraphicFramePr>
+            <a:graphic xmlns:a="http://schemas.openxmlformats.org/drawingml/2006/main">
+              <a:graphicData uri="http://schemas.openxmlformats.org/drawingml/2006/picture">
+                <pic:pic xmlns:pic="http://schemas.openxmlformats.org/drawingml/2006/picture">
+                  <pic:nvPicPr>
+                    <pic:cNvPr id="367599452" name=""/>
+                    <pic:cNvPicPr/>
+                  </pic:nvPicPr>
+                  <pic:blipFill>
+                    <a:blip r:embed="rId56"/>
+                    <a:stretch>
+                      <a:fillRect/>
+                    </a:stretch>
+                  </pic:blipFill>
+                  <pic:spPr>
+                    <a:xfrm>
+                      <a:off x="0" y="0"/>
+                      <a:ext cx="4965830" cy="1649408"/>
+                    </a:xfrm>
+                    <a:prstGeom prst="rect">
+                      <a:avLst/>
+                    </a:prstGeom>
+                  </pic:spPr>
+                </pic:pic>
+              </a:graphicData>
+            </a:graphic>
+          </wp:inline>
+        </w:drawing>
+      </w:r>
+    </w:p>
+    <w:p>
+      <w:pPr>
+        <w:pStyle w:val="NoSpacing"/>
+      </w:pPr>
+      <w:r>
+        <w:drawing>
+          <wp:inline distT="0" distB="0" distL="0" distR="0" wp14:anchorId="49A0C440" wp14:editId="0454102F">
+            <wp:extent cx="4220737" cy="2472855"/>
+            <wp:effectExtent l="0" t="0" r="8890" b="3810"/>
+            <wp:docPr id="2106106094" name="Picture 1"/>
+            <wp:cNvGraphicFramePr>
+              <a:graphicFrameLocks xmlns:a="http://schemas.openxmlformats.org/drawingml/2006/main" noChangeAspect="1"/>
+            </wp:cNvGraphicFramePr>
+            <a:graphic xmlns:a="http://schemas.openxmlformats.org/drawingml/2006/main">
+              <a:graphicData uri="http://schemas.openxmlformats.org/drawingml/2006/picture">
+                <pic:pic xmlns:pic="http://schemas.openxmlformats.org/drawingml/2006/picture">
+                  <pic:nvPicPr>
+                    <pic:cNvPr id="2106106094" name=""/>
+                    <pic:cNvPicPr/>
+                  </pic:nvPicPr>
+                  <pic:blipFill>
+                    <a:blip r:embed="rId57"/>
+                    <a:stretch>
+                      <a:fillRect/>
+                    </a:stretch>
+                  </pic:blipFill>
+                  <pic:spPr>
+                    <a:xfrm>
+                      <a:off x="0" y="0"/>
+                      <a:ext cx="4230325" cy="2478473"/>
+                    </a:xfrm>
+                    <a:prstGeom prst="rect">
+                      <a:avLst/>
+                    </a:prstGeom>
+                  </pic:spPr>
+                </pic:pic>
+              </a:graphicData>
+            </a:graphic>
+          </wp:inline>
+        </w:drawing>
+      </w:r>
+    </w:p>
+    <w:p>
+      <w:pPr>
+        <w:pStyle w:val="NoSpacing"/>
+      </w:pPr>
+      <w:r>
+        <w:t>You will</w:t>
+      </w:r>
+      <w:r>
+        <w:t xml:space="preserve"> get a happy response so everyone is happy. Inside the actuator</w:t>
+      </w:r>
+      <w:r>
+        <w:t xml:space="preserve"> </w:t>
+      </w:r>
+      <w:r>
+        <w:rPr>
+          <w:rStyle w:val="transcript--highlight-cue--ugvse"/>
+        </w:rPr>
+        <w:t>you can see as of now the overall status is closed and if I try to refresh this page, there is one</w:t>
+      </w:r>
+      <w:r>
+        <w:rPr>
+          <w:rStyle w:val="transcript--highlight-cue--ugvse"/>
+        </w:rPr>
+        <w:t xml:space="preserve"> </w:t>
+      </w:r>
+      <w:r>
+        <w:t>request received after my gateway server is restarted and the request is also processed successfully.</w:t>
+      </w:r>
+    </w:p>
+    <w:p>
+      <w:pPr>
+        <w:pStyle w:val="NoSpacing"/>
+      </w:pPr>
+    </w:p>
+    <w:p>
+      <w:pPr>
+        <w:pStyle w:val="NoSpacing"/>
+        <w:rPr>
+          <w:rStyle w:val="transcript--highlight-cue--ugvse"/>
+        </w:rPr>
+      </w:pPr>
+      <w:r>
+        <w:t xml:space="preserve">Now </w:t>
+      </w:r>
+      <w:r>
+        <w:t>I will</w:t>
+      </w:r>
+      <w:r>
+        <w:t xml:space="preserve"> put a breakpoint inside my accounts controller and try to mimic the scenario of slow response</w:t>
+      </w:r>
+      <w:r>
+        <w:t xml:space="preserve"> </w:t>
+      </w:r>
+      <w:r>
+        <w:t>from the accounts</w:t>
+      </w:r>
+      <w:r>
+        <w:t xml:space="preserve"> </w:t>
+      </w:r>
+      <w:r>
+        <w:rPr>
+          <w:rStyle w:val="transcript--highlight-cue--ugvse"/>
+        </w:rPr>
+        <w:t>microservice</w:t>
+      </w:r>
+      <w:r>
+        <w:rPr>
+          <w:rStyle w:val="transcript--highlight-cue--ugvse"/>
+        </w:rPr>
+        <w:t>.</w:t>
+      </w:r>
+    </w:p>
+    <w:p>
+      <w:pPr>
+        <w:pStyle w:val="NoSpacing"/>
+      </w:pPr>
+    </w:p>
+    <w:p>
+      <w:pPr>
+        <w:pStyle w:val="NoSpacing"/>
+      </w:pPr>
+      <w:r>
+        <w:t>So, what I am going to do is just to mimic the pattern of slow response.</w:t>
+      </w:r>
+    </w:p>
+    <w:p>
+      <w:pPr>
+        <w:pStyle w:val="NoSpacing"/>
+      </w:pPr>
+      <w:r>
+        <w:rPr>
+          <w:rStyle w:val="transcript--highlight-cue--ugvse"/>
+        </w:rPr>
+        <w:t>I am going to put a breakpoint here and I will never release this breakpoint.</w:t>
+      </w:r>
+    </w:p>
+    <w:p>
+      <w:pPr>
+        <w:pStyle w:val="NoSpacing"/>
+      </w:pPr>
+      <w:r>
+        <w:t>With that, always the request will come to this REST API, but it is not going to respond back to the</w:t>
+      </w:r>
+    </w:p>
+    <w:p>
+      <w:pPr>
+        <w:pStyle w:val="NoSpacing"/>
+      </w:pPr>
+      <w:r>
+        <w:t>gateway server or to the client application.</w:t>
+      </w:r>
+    </w:p>
+    <w:p>
+      <w:pPr>
+        <w:pStyle w:val="NoSpacing"/>
+      </w:pPr>
+      <w:r>
+        <w:t>So, with this breakpoint now let us try to understand how the circuit breaker pattern is going to work.</w:t>
+      </w:r>
+    </w:p>
+    <w:p>
+      <w:pPr>
+        <w:pStyle w:val="NoSpacing"/>
+      </w:pPr>
+      <w:r>
+        <w:rPr>
+          <w:noProof/>
+        </w:rPr>
+        <w:lastRenderedPageBreak/>
+        <w:drawing>
+          <wp:inline distT="0" distB="0" distL="0" distR="0" wp14:anchorId="003563A8" wp14:editId="1B3CC5E7">
+            <wp:extent cx="4019757" cy="1092256"/>
+            <wp:effectExtent l="0" t="0" r="0" b="0"/>
+            <wp:docPr id="1418612154" name="Picture 1"/>
+            <wp:cNvGraphicFramePr>
+              <a:graphicFrameLocks xmlns:a="http://schemas.openxmlformats.org/drawingml/2006/main" noChangeAspect="1"/>
+            </wp:cNvGraphicFramePr>
+            <a:graphic xmlns:a="http://schemas.openxmlformats.org/drawingml/2006/main">
+              <a:graphicData uri="http://schemas.openxmlformats.org/drawingml/2006/picture">
+                <pic:pic xmlns:pic="http://schemas.openxmlformats.org/drawingml/2006/picture">
+                  <pic:nvPicPr>
+                    <pic:cNvPr id="1168743749" name=""/>
+                    <pic:cNvPicPr/>
+                  </pic:nvPicPr>
+                  <pic:blipFill>
+                    <a:blip r:embed="rId34"/>
+                    <a:stretch>
+                      <a:fillRect/>
+                    </a:stretch>
+                  </pic:blipFill>
+                  <pic:spPr>
+                    <a:xfrm>
+                      <a:off x="0" y="0"/>
+                      <a:ext cx="4019757" cy="1092256"/>
+                    </a:xfrm>
+                    <a:prstGeom prst="rect">
+                      <a:avLst/>
+                    </a:prstGeom>
+                  </pic:spPr>
+                </pic:pic>
+              </a:graphicData>
+            </a:graphic>
+          </wp:inline>
+        </w:drawing>
+      </w:r>
+    </w:p>
+    <w:p>
+      <w:pPr>
+        <w:pStyle w:val="NoSpacing"/>
+        <w:rPr>
+          <w:rStyle w:val="transcript--highlight-cue--ugvse"/>
+        </w:rPr>
+      </w:pPr>
+    </w:p>
+    <w:p>
+      <w:pPr>
+        <w:pStyle w:val="NoSpacing"/>
+      </w:pPr>
+    </w:p>
+    <w:p>
+      <w:pPr>
+        <w:pStyle w:val="NoSpacing"/>
+      </w:pPr>
+      <w:r>
+        <w:drawing>
+          <wp:inline distT="0" distB="0" distL="0" distR="0" wp14:anchorId="6E246006" wp14:editId="1A581C0C">
+            <wp:extent cx="5731510" cy="1224280"/>
+            <wp:effectExtent l="0" t="0" r="2540" b="0"/>
+            <wp:docPr id="1470215154" name="Picture 1"/>
+            <wp:cNvGraphicFramePr>
+              <a:graphicFrameLocks xmlns:a="http://schemas.openxmlformats.org/drawingml/2006/main" noChangeAspect="1"/>
+            </wp:cNvGraphicFramePr>
+            <a:graphic xmlns:a="http://schemas.openxmlformats.org/drawingml/2006/main">
+              <a:graphicData uri="http://schemas.openxmlformats.org/drawingml/2006/picture">
+                <pic:pic xmlns:pic="http://schemas.openxmlformats.org/drawingml/2006/picture">
+                  <pic:nvPicPr>
+                    <pic:cNvPr id="1470215154" name=""/>
+                    <pic:cNvPicPr/>
+                  </pic:nvPicPr>
+                  <pic:blipFill>
+                    <a:blip r:embed="rId58"/>
+                    <a:stretch>
+                      <a:fillRect/>
+                    </a:stretch>
+                  </pic:blipFill>
+                  <pic:spPr>
+                    <a:xfrm>
+                      <a:off x="0" y="0"/>
+                      <a:ext cx="5731510" cy="1224280"/>
+                    </a:xfrm>
+                    <a:prstGeom prst="rect">
+                      <a:avLst/>
+                    </a:prstGeom>
+                  </pic:spPr>
+                </pic:pic>
+              </a:graphicData>
+            </a:graphic>
+          </wp:inline>
+        </w:drawing>
+      </w:r>
+    </w:p>
+    <w:p>
+      <w:pPr>
+        <w:pStyle w:val="NoSpacing"/>
+      </w:pPr>
+    </w:p>
+    <w:p>
+      <w:pPr>
+        <w:pStyle w:val="NoSpacing"/>
+      </w:pPr>
+      <w:r>
+        <w:drawing>
+          <wp:inline distT="0" distB="0" distL="0" distR="0" wp14:anchorId="3CC95070" wp14:editId="62399726">
+            <wp:extent cx="5731510" cy="1992630"/>
+            <wp:effectExtent l="0" t="0" r="2540" b="7620"/>
+            <wp:docPr id="1055728192" name="Picture 1"/>
+            <wp:cNvGraphicFramePr>
+              <a:graphicFrameLocks xmlns:a="http://schemas.openxmlformats.org/drawingml/2006/main" noChangeAspect="1"/>
+            </wp:cNvGraphicFramePr>
+            <a:graphic xmlns:a="http://schemas.openxmlformats.org/drawingml/2006/main">
+              <a:graphicData uri="http://schemas.openxmlformats.org/drawingml/2006/picture">
+                <pic:pic xmlns:pic="http://schemas.openxmlformats.org/drawingml/2006/picture">
+                  <pic:nvPicPr>
+                    <pic:cNvPr id="1055728192" name=""/>
+                    <pic:cNvPicPr/>
+                  </pic:nvPicPr>
+                  <pic:blipFill>
+                    <a:blip r:embed="rId59"/>
+                    <a:stretch>
+                      <a:fillRect/>
+                    </a:stretch>
+                  </pic:blipFill>
+                  <pic:spPr>
+                    <a:xfrm>
+                      <a:off x="0" y="0"/>
+                      <a:ext cx="5731510" cy="1992630"/>
+                    </a:xfrm>
+                    <a:prstGeom prst="rect">
+                      <a:avLst/>
+                    </a:prstGeom>
+                  </pic:spPr>
+                </pic:pic>
+              </a:graphicData>
+            </a:graphic>
+          </wp:inline>
+        </w:drawing>
+      </w:r>
+    </w:p>
+    <w:p>
+      <w:pPr>
+        <w:pStyle w:val="NoSpacing"/>
+      </w:pPr>
+    </w:p>
+    <w:p>
+      <w:pPr>
+        <w:pStyle w:val="NoSpacing"/>
+      </w:pPr>
+      <w:r>
+        <w:drawing>
+          <wp:inline distT="0" distB="0" distL="0" distR="0" wp14:anchorId="06D68E84" wp14:editId="702601C4">
+            <wp:extent cx="5531134" cy="3206915"/>
+            <wp:effectExtent l="0" t="0" r="0" b="0"/>
+            <wp:docPr id="1184212616" name="Picture 1"/>
+            <wp:cNvGraphicFramePr>
+              <a:graphicFrameLocks xmlns:a="http://schemas.openxmlformats.org/drawingml/2006/main" noChangeAspect="1"/>
+            </wp:cNvGraphicFramePr>
+            <a:graphic xmlns:a="http://schemas.openxmlformats.org/drawingml/2006/main">
+              <a:graphicData uri="http://schemas.openxmlformats.org/drawingml/2006/picture">
+                <pic:pic xmlns:pic="http://schemas.openxmlformats.org/drawingml/2006/picture">
+                  <pic:nvPicPr>
+                    <pic:cNvPr id="1184212616" name=""/>
+                    <pic:cNvPicPr/>
+                  </pic:nvPicPr>
+                  <pic:blipFill>
+                    <a:blip r:embed="rId60"/>
+                    <a:stretch>
+                      <a:fillRect/>
+                    </a:stretch>
+                  </pic:blipFill>
+                  <pic:spPr>
+                    <a:xfrm>
+                      <a:off x="0" y="0"/>
+                      <a:ext cx="5531134" cy="3206915"/>
+                    </a:xfrm>
+                    <a:prstGeom prst="rect">
+                      <a:avLst/>
+                    </a:prstGeom>
+                  </pic:spPr>
+                </pic:pic>
+              </a:graphicData>
+            </a:graphic>
+          </wp:inline>
+        </w:drawing>
+      </w:r>
+    </w:p>
+    <w:p>
+      <w:pPr>
+        <w:pStyle w:val="NoSpacing"/>
+      </w:pPr>
+    </w:p>
+    <w:p>
+      <w:pPr>
+        <w:pStyle w:val="NoSpacing"/>
+      </w:pPr>
+    </w:p>
+    <w:p>
+      <w:pPr>
+        <w:pStyle w:val="NoSpacing"/>
+      </w:pPr>
+    </w:p>
+    <w:p>
+      <w:pPr>
+        <w:pStyle w:val="NoSpacing"/>
+      </w:pPr>
+    </w:p>
+    <w:p>
+      <w:pPr>
+        <w:pStyle w:val="NoSpacing"/>
+      </w:pPr>
+      <w:r>
+        <w:t>I will</w:t>
+      </w:r>
+      <w:r>
+        <w:t xml:space="preserve"> go to the postman inside my postman</w:t>
+      </w:r>
+      <w:r>
+        <w:t xml:space="preserve"> </w:t>
+      </w:r>
+      <w:r>
+        <w:t>you can see I am getting the response from my fallback mechanism, which is an error occurred</w:t>
+      </w:r>
+      <w:r>
+        <w:t xml:space="preserve"> </w:t>
+      </w:r>
+      <w:r>
+        <w:rPr>
+          <w:rStyle w:val="transcript--highlight-cue--ugvse"/>
+        </w:rPr>
+        <w:t>please try after some time or contact support team. With this my client applications will never know</w:t>
+      </w:r>
+      <w:r>
+        <w:rPr>
+          <w:rStyle w:val="transcript--highlight-cue--ugvse"/>
+        </w:rPr>
+        <w:t xml:space="preserve"> </w:t>
+      </w:r>
+      <w:r>
+        <w:t>what is happening behind the scenes.</w:t>
+      </w:r>
+    </w:p>
+    <w:p>
+      <w:pPr>
+        <w:pStyle w:val="NoSpacing"/>
+      </w:pPr>
+      <w:r>
+        <w:t>They will never receive gateway timeout or they will never receive</w:t>
+      </w:r>
+      <w:r>
+        <w:t xml:space="preserve"> </w:t>
+      </w:r>
+      <w:r>
+        <w:t>upstream.</w:t>
+      </w:r>
+    </w:p>
+    <w:p>
+      <w:pPr>
+        <w:pStyle w:val="NoSpacing"/>
+      </w:pPr>
+      <w:r>
+        <w:t>Service is not available.</w:t>
+      </w:r>
+    </w:p>
+    <w:p>
+      <w:pPr>
+        <w:pStyle w:val="NoSpacing"/>
+      </w:pPr>
+      <w:r>
+        <w:rPr>
+          <w:rStyle w:val="transcript--highlight-cue--ugvse"/>
+        </w:rPr>
+        <w:t>So,</w:t>
+      </w:r>
+      <w:r>
+        <w:rPr>
+          <w:rStyle w:val="transcript--highlight-cue--ugvse"/>
+        </w:rPr>
+        <w:t xml:space="preserve"> it is up to you what kind of fallback mechanism you want to write inside your fallback REST API.</w:t>
+      </w:r>
+    </w:p>
+    <w:p>
+      <w:pPr>
+        <w:pStyle w:val="NoSpacing"/>
+      </w:pPr>
+      <w:r>
+        <w:t>And this fallback will never get invoked if the request is being processed successfully.</w:t>
+      </w:r>
+    </w:p>
+    <w:p>
+      <w:pPr>
+        <w:pStyle w:val="NoSpacing"/>
+      </w:pPr>
+    </w:p>
+    <w:p>
+      <w:pPr>
+        <w:pStyle w:val="NoSpacing"/>
+      </w:pPr>
+      <w:r>
+        <w:t>So let me release this breakpoint and release the previous requests that I have.</w:t>
+      </w:r>
+    </w:p>
+    <w:p>
+      <w:pPr>
+        <w:pStyle w:val="NoSpacing"/>
+      </w:pPr>
+      <w:r>
+        <w:t xml:space="preserve">Now </w:t>
+      </w:r>
+      <w:r>
+        <w:t>I am</w:t>
+      </w:r>
+      <w:r>
+        <w:t xml:space="preserve"> going to click on the send button.</w:t>
+      </w:r>
+    </w:p>
+    <w:p>
+      <w:pPr>
+        <w:pStyle w:val="NoSpacing"/>
+      </w:pPr>
+      <w:r>
+        <w:t xml:space="preserve">You can see in the success </w:t>
+      </w:r>
+      <w:r>
+        <w:t>scenario;</w:t>
+      </w:r>
+      <w:r>
+        <w:t xml:space="preserve"> the fallback is never coming into picture.</w:t>
+      </w:r>
+    </w:p>
+    <w:p>
+      <w:pPr>
+        <w:pStyle w:val="NoSpacing"/>
+      </w:pPr>
+      <w:r>
+        <w:drawing>
+          <wp:inline distT="0" distB="0" distL="0" distR="0" wp14:anchorId="764A6E3A" wp14:editId="2CDFC427">
+            <wp:extent cx="5731510" cy="2002790"/>
+            <wp:effectExtent l="0" t="0" r="2540" b="0"/>
+            <wp:docPr id="714358299" name="Picture 1"/>
+            <wp:cNvGraphicFramePr>
+              <a:graphicFrameLocks xmlns:a="http://schemas.openxmlformats.org/drawingml/2006/main" noChangeAspect="1"/>
+            </wp:cNvGraphicFramePr>
+            <a:graphic xmlns:a="http://schemas.openxmlformats.org/drawingml/2006/main">
+              <a:graphicData uri="http://schemas.openxmlformats.org/drawingml/2006/picture">
+                <pic:pic xmlns:pic="http://schemas.openxmlformats.org/drawingml/2006/picture">
+                  <pic:nvPicPr>
+                    <pic:cNvPr id="714358299" name=""/>
+                    <pic:cNvPicPr/>
+                  </pic:nvPicPr>
+                  <pic:blipFill>
+                    <a:blip r:embed="rId61"/>
+                    <a:stretch>
+                      <a:fillRect/>
+                    </a:stretch>
+                  </pic:blipFill>
+                  <pic:spPr>
+                    <a:xfrm>
+                      <a:off x="0" y="0"/>
+                      <a:ext cx="5731510" cy="2002790"/>
+                    </a:xfrm>
+                    <a:prstGeom prst="rect">
+                      <a:avLst/>
+                    </a:prstGeom>
+                  </pic:spPr>
+                </pic:pic>
+              </a:graphicData>
+            </a:graphic>
+          </wp:inline>
+        </w:drawing>
+      </w:r>
+    </w:p>
+    <w:p>
+      <w:pPr>
+        <w:pStyle w:val="NoSpacing"/>
+      </w:pPr>
+    </w:p>
+    <w:p>
+      <w:pPr>
+        <w:pStyle w:val="NoSpacing"/>
+      </w:pPr>
+    </w:p>
+    <w:p>
+      <w:pPr>
+        <w:pStyle w:val="NoSpacing"/>
+      </w:pPr>
+      <w:r>
+        <w:drawing>
+          <wp:inline distT="0" distB="0" distL="0" distR="0" wp14:anchorId="0CE1D5DB" wp14:editId="2F7DEBF4">
+            <wp:extent cx="5731510" cy="2852420"/>
+            <wp:effectExtent l="0" t="0" r="2540" b="5080"/>
+            <wp:docPr id="1327302342" name="Picture 1"/>
+            <wp:cNvGraphicFramePr>
+              <a:graphicFrameLocks xmlns:a="http://schemas.openxmlformats.org/drawingml/2006/main" noChangeAspect="1"/>
+            </wp:cNvGraphicFramePr>
+            <a:graphic xmlns:a="http://schemas.openxmlformats.org/drawingml/2006/main">
+              <a:graphicData uri="http://schemas.openxmlformats.org/drawingml/2006/picture">
+                <pic:pic xmlns:pic="http://schemas.openxmlformats.org/drawingml/2006/picture">
+                  <pic:nvPicPr>
+                    <pic:cNvPr id="1327302342" name=""/>
+                    <pic:cNvPicPr/>
+                  </pic:nvPicPr>
+                  <pic:blipFill>
+                    <a:blip r:embed="rId62"/>
+                    <a:stretch>
+                      <a:fillRect/>
+                    </a:stretch>
+                  </pic:blipFill>
+                  <pic:spPr>
+                    <a:xfrm>
+                      <a:off x="0" y="0"/>
+                      <a:ext cx="5731510" cy="2852420"/>
+                    </a:xfrm>
+                    <a:prstGeom prst="rect">
+                      <a:avLst/>
+                    </a:prstGeom>
+                  </pic:spPr>
+                </pic:pic>
+              </a:graphicData>
+            </a:graphic>
+          </wp:inline>
+        </w:drawing>
+      </w:r>
+    </w:p>
+    <w:p>
+      <w:pPr>
+        <w:pStyle w:val="NoSpacing"/>
+      </w:pPr>
+    </w:p>
+    <w:p>
+      <w:pPr>
+        <w:pStyle w:val="NoSpacing"/>
+      </w:pPr>
+    </w:p>
+    <w:p>
+      <w:pPr>
+        <w:pStyle w:val="NoSpacing"/>
+      </w:pPr>
+    </w:p>
+    <w:p>
+      <w:pPr>
+        <w:pStyle w:val="NoSpacing"/>
+      </w:pPr>
+    </w:p>
+    <w:p>
+      <w:pPr>
+        <w:pStyle w:val="NoSpacing"/>
+      </w:pPr>
+    </w:p>
+    <w:p>
+      <w:pPr>
+        <w:pStyle w:val="NoSpacing"/>
+      </w:pPr>
+    </w:p>
+    <w:p>
+      <w:pPr>
+        <w:pStyle w:val="NoSpacing"/>
+      </w:pPr>
+    </w:p>
+    <w:p>
+      <w:pPr>
+        <w:pStyle w:val="NoSpacing"/>
+      </w:pPr>
+    </w:p>
+    <w:p>
+      <w:pPr>
+        <w:pStyle w:val="NoSpacing"/>
+      </w:pPr>
+    </w:p>
+    <w:p>
+      <w:pPr>
+        <w:pStyle w:val="NoSpacing"/>
+      </w:pPr>
+      <w:r>
+        <w:rPr>
+          <w:highlight w:val="yellow"/>
+        </w:rPr>
+        <w:lastRenderedPageBreak/>
+        <w:t>Im</w:t>
+      </w:r>
+      <w:r>
+        <w:rPr>
+          <w:highlight w:val="yellow"/>
+        </w:rPr>
+        <w:t>plementing Circuit Breaker pattern with Feign Client - Part 1</w:t>
+      </w:r>
+    </w:p>
+    <w:p>
+      <w:pPr>
+        <w:pStyle w:val="NoSpacing"/>
+      </w:pPr>
+    </w:p>
+    <w:p>
+      <w:pPr>
+        <w:pStyle w:val="NoSpacing"/>
+      </w:pPr>
+    </w:p>
+    <w:p>
+      <w:pPr>
+        <w:pStyle w:val="NoSpacing"/>
+      </w:pPr>
+    </w:p>
+    <w:p>
+      <w:pPr>
+        <w:pStyle w:val="NoSpacing"/>
+      </w:pPr>
+    </w:p>
+    <w:p>
+      <w:pPr>
+        <w:pStyle w:val="NoSpacing"/>
+      </w:pPr>
+    </w:p>
+    <w:p>
+      <w:pPr>
+        <w:pStyle w:val="NoSpacing"/>
+      </w:pPr>
+    </w:p>
+    <w:p>
+      <w:pPr>
+        <w:pStyle w:val="NoSpacing"/>
+      </w:pPr>
+    </w:p>
+    <w:p>
+      <w:pPr>
+        <w:pStyle w:val="NoSpacing"/>
+      </w:pPr>
+    </w:p>
+    <w:p>
+      <w:pPr>
+        <w:pStyle w:val="NoSpacing"/>
+      </w:pPr>
+    </w:p>
+    <w:p>
+      <w:pPr>
+        <w:pStyle w:val="NoSpacing"/>
+      </w:pPr>
+      <w:r>
+        <w:rPr>
+          <w:highlight w:val="yellow"/>
+        </w:rPr>
         <w:t>Implementing Circuit Breaker pattern with Feign Client - Part 2</w:t>
       </w:r>
+    </w:p>
+    <w:p>
+      <w:pPr>
+        <w:pStyle w:val="NoSpacing"/>
+      </w:pPr>
+    </w:p>
+    <w:p>
+      <w:pPr>
+        <w:pStyle w:val="NoSpacing"/>
+      </w:pPr>
+    </w:p>
+    <w:p>
+      <w:pPr>
+        <w:pStyle w:val="NoSpacing"/>
+      </w:pPr>
+    </w:p>
+    <w:p>
+      <w:pPr>
+        <w:pStyle w:val="NoSpacing"/>
+      </w:pPr>
+    </w:p>
+    <w:p>
+      <w:pPr>
+        <w:pStyle w:val="NoSpacing"/>
+      </w:pPr>
+    </w:p>
+    <w:p>
+      <w:pPr>
+        <w:pStyle w:val="NoSpacing"/>
+      </w:pPr>
+    </w:p>
+    <w:p>
+      <w:pPr>
+        <w:pStyle w:val="NoSpacing"/>
+      </w:pPr>
     </w:p>
     <w:p>
       <w:pPr>
@@ -10702,6 +13587,7 @@
   <w:style w:type="character" w:default="1" w:styleId="DefaultParagraphFont">
     <w:name w:val="Default Paragraph Font"/>
     <w:uiPriority w:val="1"/>
+    <w:semiHidden/>
     <w:unhideWhenUsed/>
   </w:style>
   <w:style w:type="table" w:default="1" w:styleId="TableNormal">

</xml_diff>